<commit_message>
ha d doku min teil von journal gmacht
</commit_message>
<xml_diff>
--- a/Material/Dokumentation.docx
+++ b/Material/Dokumentation.docx
@@ -2117,7 +2117,7 @@
           <w:noProof/>
         </w:rPr>
         <w:drawing>
-          <wp:anchor distT="0" distB="0" distL="114300" distR="114300" simplePos="0" relativeHeight="251673600" behindDoc="0" locked="0" layoutInCell="1" allowOverlap="1" wp14:anchorId="39C869F0" wp14:editId="3C1E518A">
+          <wp:anchor distT="0" distB="0" distL="114300" distR="114300" simplePos="0" relativeHeight="251673600" behindDoc="0" locked="0" layoutInCell="1" allowOverlap="1" wp14:anchorId="39C869F0" wp14:editId="3FE4587B">
             <wp:simplePos x="0" y="0"/>
             <wp:positionH relativeFrom="margin">
               <wp:posOffset>3994914</wp:posOffset>
@@ -2896,13 +2896,13 @@
           <w:noProof/>
         </w:rPr>
         <w:drawing>
-          <wp:anchor distT="0" distB="0" distL="114300" distR="114300" simplePos="0" relativeHeight="251671552" behindDoc="0" locked="0" layoutInCell="1" allowOverlap="1" wp14:anchorId="6AF6DC4D" wp14:editId="489433D6">
+          <wp:anchor distT="0" distB="0" distL="114300" distR="114300" simplePos="0" relativeHeight="251671552" behindDoc="0" locked="0" layoutInCell="1" allowOverlap="1" wp14:anchorId="6AF6DC4D" wp14:editId="55D9E392">
             <wp:simplePos x="0" y="0"/>
             <wp:positionH relativeFrom="margin">
-              <wp:posOffset>1275784</wp:posOffset>
+              <wp:posOffset>1526617</wp:posOffset>
             </wp:positionH>
             <wp:positionV relativeFrom="paragraph">
-              <wp:posOffset>113863</wp:posOffset>
+              <wp:posOffset>147119</wp:posOffset>
             </wp:positionV>
             <wp:extent cx="387876" cy="387876"/>
             <wp:effectExtent l="0" t="0" r="0" b="0"/>
@@ -3077,26 +3077,28 @@
           <w:sz w:val="24"/>
           <w:szCs w:val="24"/>
         </w:rPr>
-        <w:t xml:space="preserve">✅ </w:t>
-      </w:r>
-      <w:proofErr w:type="gramStart"/>
-      <w:r>
+        <w:t>✅ Gut machbar und umsetzbar</w:t>
+      </w:r>
+    </w:p>
+    <w:p>
+      <w:pPr>
+        <w:spacing w:before="0"/>
         <w:rPr>
           <w:rFonts w:ascii="Segoe UI Emoji" w:hAnsi="Segoe UI Emoji" w:cs="Segoe UI Emoji"/>
           <w:sz w:val="24"/>
           <w:szCs w:val="24"/>
         </w:rPr>
-        <w:t>Gut</w:t>
-      </w:r>
-      <w:proofErr w:type="gramEnd"/>
-      <w:r>
+      </w:pPr>
+    </w:p>
+    <w:p>
+      <w:pPr>
+        <w:spacing w:before="0"/>
         <w:rPr>
           <w:rFonts w:ascii="Segoe UI Emoji" w:hAnsi="Segoe UI Emoji" w:cs="Segoe UI Emoji"/>
           <w:sz w:val="24"/>
           <w:szCs w:val="24"/>
         </w:rPr>
-        <w:t xml:space="preserve"> machbar und umsetzbar</w:t>
-      </w:r>
+      </w:pPr>
     </w:p>
     <w:p>
       <w:pPr>
@@ -3107,6 +3109,56 @@
           <w:szCs w:val="24"/>
         </w:rPr>
       </w:pPr>
+      <w:r>
+        <w:rPr>
+          <w:rFonts w:ascii="Segoe UI Emoji" w:hAnsi="Segoe UI Emoji" w:cs="Segoe UI Emoji"/>
+          <w:sz w:val="24"/>
+          <w:szCs w:val="24"/>
+        </w:rPr>
+        <w:t xml:space="preserve">❌ Schlechte </w:t>
+      </w:r>
+      <w:proofErr w:type="spellStart"/>
+      <w:r>
+        <w:rPr>
+          <w:rFonts w:ascii="Segoe UI Emoji" w:hAnsi="Segoe UI Emoji" w:cs="Segoe UI Emoji"/>
+          <w:sz w:val="24"/>
+          <w:szCs w:val="24"/>
+        </w:rPr>
+        <w:t>Acess</w:t>
+      </w:r>
+      <w:r>
+        <w:rPr>
+          <w:rFonts w:ascii="Segoe UI Emoji" w:hAnsi="Segoe UI Emoji" w:cs="Segoe UI Emoji"/>
+          <w:sz w:val="24"/>
+          <w:szCs w:val="24"/>
+        </w:rPr>
+        <w:t>i</w:t>
+      </w:r>
+      <w:r>
+        <w:rPr>
+          <w:rFonts w:ascii="Segoe UI Emoji" w:hAnsi="Segoe UI Emoji" w:cs="Segoe UI Emoji"/>
+          <w:sz w:val="24"/>
+          <w:szCs w:val="24"/>
+        </w:rPr>
+        <w:t>bility</w:t>
+      </w:r>
+      <w:proofErr w:type="spellEnd"/>
+      <w:r>
+        <w:rPr>
+          <w:rFonts w:ascii="Segoe UI Emoji" w:hAnsi="Segoe UI Emoji" w:cs="Segoe UI Emoji"/>
+          <w:sz w:val="24"/>
+          <w:szCs w:val="24"/>
+        </w:rPr>
+        <w:t xml:space="preserve"> (Zu </w:t>
+      </w:r>
+      <w:r>
+        <w:rPr>
+          <w:rFonts w:ascii="Segoe UI Emoji" w:hAnsi="Segoe UI Emoji" w:cs="Segoe UI Emoji"/>
+          <w:sz w:val="24"/>
+          <w:szCs w:val="24"/>
+        </w:rPr>
+        <w:t>wenig Kontraste)</w:t>
+      </w:r>
     </w:p>
     <w:p>
       <w:pPr>
@@ -3133,6 +3185,34 @@
           <w:sz w:val="24"/>
           <w:szCs w:val="24"/>
         </w:rPr>
+        <w:t>❌ Schlechte Security (da es einen http verwendet)</w:t>
+      </w:r>
+    </w:p>
+    <w:p>
+      <w:pPr>
+        <w:spacing w:before="0"/>
+        <w:rPr>
+          <w:rFonts w:ascii="Segoe UI Emoji" w:hAnsi="Segoe UI Emoji" w:cs="Segoe UI Emoji"/>
+          <w:sz w:val="24"/>
+          <w:szCs w:val="24"/>
+        </w:rPr>
+      </w:pPr>
+    </w:p>
+    <w:p>
+      <w:pPr>
+        <w:spacing w:before="0"/>
+        <w:rPr>
+          <w:rFonts w:ascii="Segoe UI Emoji" w:hAnsi="Segoe UI Emoji" w:cs="Segoe UI Emoji"/>
+          <w:sz w:val="24"/>
+          <w:szCs w:val="24"/>
+        </w:rPr>
+      </w:pPr>
+      <w:r>
+        <w:rPr>
+          <w:rFonts w:ascii="Segoe UI Emoji" w:hAnsi="Segoe UI Emoji" w:cs="Segoe UI Emoji"/>
+          <w:sz w:val="24"/>
+          <w:szCs w:val="24"/>
+        </w:rPr>
         <w:t xml:space="preserve">❌ Schlechte </w:t>
       </w:r>
       <w:proofErr w:type="spellStart"/>
@@ -3142,23 +3222,25 @@
           <w:sz w:val="24"/>
           <w:szCs w:val="24"/>
         </w:rPr>
-        <w:t>Acess</w:t>
-      </w:r>
+        <w:t>Useability</w:t>
+      </w:r>
+      <w:proofErr w:type="spellEnd"/>
       <w:r>
         <w:rPr>
           <w:rFonts w:ascii="Segoe UI Emoji" w:hAnsi="Segoe UI Emoji" w:cs="Segoe UI Emoji"/>
           <w:sz w:val="24"/>
           <w:szCs w:val="24"/>
         </w:rPr>
-        <w:t>i</w:t>
-      </w:r>
+        <w:t xml:space="preserve"> (Buttons nicht wie üblich platziert </w:t>
+      </w:r>
+      <w:proofErr w:type="spellStart"/>
       <w:r>
         <w:rPr>
           <w:rFonts w:ascii="Segoe UI Emoji" w:hAnsi="Segoe UI Emoji" w:cs="Segoe UI Emoji"/>
           <w:sz w:val="24"/>
           <w:szCs w:val="24"/>
         </w:rPr>
-        <w:t>bility</w:t>
+        <w:t>bezg</w:t>
       </w:r>
       <w:proofErr w:type="spellEnd"/>
       <w:r>
@@ -3167,16 +3249,18 @@
           <w:sz w:val="24"/>
           <w:szCs w:val="24"/>
         </w:rPr>
-        <w:t xml:space="preserve"> (Zu </w:t>
-      </w:r>
-      <w:r>
+        <w:t>. Random)</w:t>
+      </w:r>
+    </w:p>
+    <w:p>
+      <w:pPr>
+        <w:spacing w:before="0"/>
         <w:rPr>
           <w:rFonts w:ascii="Segoe UI Emoji" w:hAnsi="Segoe UI Emoji" w:cs="Segoe UI Emoji"/>
           <w:sz w:val="24"/>
           <w:szCs w:val="24"/>
         </w:rPr>
-        <w:t>wenig Kontraste)</w:t>
-      </w:r>
+      </w:pPr>
     </w:p>
     <w:p>
       <w:pPr>
@@ -3192,108 +3276,6 @@
       <w:pPr>
         <w:spacing w:before="0"/>
         <w:rPr>
-          <w:rFonts w:ascii="Segoe UI Emoji" w:hAnsi="Segoe UI Emoji" w:cs="Segoe UI Emoji"/>
-          <w:sz w:val="24"/>
-          <w:szCs w:val="24"/>
-        </w:rPr>
-      </w:pPr>
-      <w:r>
-        <w:rPr>
-          <w:rFonts w:ascii="Segoe UI Emoji" w:hAnsi="Segoe UI Emoji" w:cs="Segoe UI Emoji"/>
-          <w:sz w:val="24"/>
-          <w:szCs w:val="24"/>
-        </w:rPr>
-        <w:t>❌ Schlechte Security (da es einen http verwendet)</w:t>
-      </w:r>
-    </w:p>
-    <w:p>
-      <w:pPr>
-        <w:spacing w:before="0"/>
-        <w:rPr>
-          <w:rFonts w:ascii="Segoe UI Emoji" w:hAnsi="Segoe UI Emoji" w:cs="Segoe UI Emoji"/>
-          <w:sz w:val="24"/>
-          <w:szCs w:val="24"/>
-        </w:rPr>
-      </w:pPr>
-    </w:p>
-    <w:p>
-      <w:pPr>
-        <w:spacing w:before="0"/>
-        <w:rPr>
-          <w:rFonts w:ascii="Segoe UI Emoji" w:hAnsi="Segoe UI Emoji" w:cs="Segoe UI Emoji"/>
-          <w:sz w:val="24"/>
-          <w:szCs w:val="24"/>
-        </w:rPr>
-      </w:pPr>
-      <w:r>
-        <w:rPr>
-          <w:rFonts w:ascii="Segoe UI Emoji" w:hAnsi="Segoe UI Emoji" w:cs="Segoe UI Emoji"/>
-          <w:sz w:val="24"/>
-          <w:szCs w:val="24"/>
-        </w:rPr>
-        <w:t xml:space="preserve">❌ Schlechte </w:t>
-      </w:r>
-      <w:proofErr w:type="spellStart"/>
-      <w:r>
-        <w:rPr>
-          <w:rFonts w:ascii="Segoe UI Emoji" w:hAnsi="Segoe UI Emoji" w:cs="Segoe UI Emoji"/>
-          <w:sz w:val="24"/>
-          <w:szCs w:val="24"/>
-        </w:rPr>
-        <w:t>Useability</w:t>
-      </w:r>
-      <w:proofErr w:type="spellEnd"/>
-      <w:r>
-        <w:rPr>
-          <w:rFonts w:ascii="Segoe UI Emoji" w:hAnsi="Segoe UI Emoji" w:cs="Segoe UI Emoji"/>
-          <w:sz w:val="24"/>
-          <w:szCs w:val="24"/>
-        </w:rPr>
-        <w:t xml:space="preserve"> (Buttons nicht wie üblich platziert </w:t>
-      </w:r>
-      <w:proofErr w:type="spellStart"/>
-      <w:r>
-        <w:rPr>
-          <w:rFonts w:ascii="Segoe UI Emoji" w:hAnsi="Segoe UI Emoji" w:cs="Segoe UI Emoji"/>
-          <w:sz w:val="24"/>
-          <w:szCs w:val="24"/>
-        </w:rPr>
-        <w:t>bezg</w:t>
-      </w:r>
-      <w:proofErr w:type="spellEnd"/>
-      <w:r>
-        <w:rPr>
-          <w:rFonts w:ascii="Segoe UI Emoji" w:hAnsi="Segoe UI Emoji" w:cs="Segoe UI Emoji"/>
-          <w:sz w:val="24"/>
-          <w:szCs w:val="24"/>
-        </w:rPr>
-        <w:t>. Random)</w:t>
-      </w:r>
-    </w:p>
-    <w:p>
-      <w:pPr>
-        <w:spacing w:before="0"/>
-        <w:rPr>
-          <w:rFonts w:ascii="Segoe UI Emoji" w:hAnsi="Segoe UI Emoji" w:cs="Segoe UI Emoji"/>
-          <w:sz w:val="24"/>
-          <w:szCs w:val="24"/>
-        </w:rPr>
-      </w:pPr>
-    </w:p>
-    <w:p>
-      <w:pPr>
-        <w:spacing w:before="0"/>
-        <w:rPr>
-          <w:rFonts w:ascii="Segoe UI Emoji" w:hAnsi="Segoe UI Emoji" w:cs="Segoe UI Emoji"/>
-          <w:sz w:val="24"/>
-          <w:szCs w:val="24"/>
-        </w:rPr>
-      </w:pPr>
-    </w:p>
-    <w:p>
-      <w:pPr>
-        <w:spacing w:before="0"/>
-        <w:rPr>
           <w:color w:val="E97132" w:themeColor="accent2"/>
           <w:sz w:val="24"/>
           <w:szCs w:val="24"/>
@@ -3304,7 +3286,7 @@
           <w:noProof/>
         </w:rPr>
         <w:drawing>
-          <wp:anchor distT="0" distB="0" distL="114300" distR="114300" simplePos="0" relativeHeight="251668480" behindDoc="0" locked="0" layoutInCell="1" allowOverlap="1" wp14:anchorId="6DE8ACCE" wp14:editId="6D80F938">
+          <wp:anchor distT="0" distB="0" distL="114300" distR="114300" simplePos="0" relativeHeight="251668480" behindDoc="0" locked="0" layoutInCell="1" allowOverlap="1" wp14:anchorId="6DE8ACCE" wp14:editId="22FC30AE">
             <wp:simplePos x="0" y="0"/>
             <wp:positionH relativeFrom="margin">
               <wp:posOffset>1072276</wp:posOffset>
@@ -3465,25 +3447,7 @@
           <w:sz w:val="24"/>
           <w:szCs w:val="24"/>
         </w:rPr>
-        <w:t xml:space="preserve">✅ </w:t>
-      </w:r>
-      <w:proofErr w:type="gramStart"/>
-      <w:r>
-        <w:rPr>
-          <w:rFonts w:ascii="Segoe UI Emoji" w:hAnsi="Segoe UI Emoji" w:cs="Segoe UI Emoji"/>
-          <w:sz w:val="24"/>
-          <w:szCs w:val="24"/>
-        </w:rPr>
-        <w:t>Gut</w:t>
-      </w:r>
-      <w:proofErr w:type="gramEnd"/>
-      <w:r>
-        <w:rPr>
-          <w:rFonts w:ascii="Segoe UI Emoji" w:hAnsi="Segoe UI Emoji" w:cs="Segoe UI Emoji"/>
-          <w:sz w:val="24"/>
-          <w:szCs w:val="24"/>
-        </w:rPr>
-        <w:t xml:space="preserve"> machbar und umsetzbar</w:t>
+        <w:t>✅ Gut machbar und umsetzbar</w:t>
       </w:r>
     </w:p>
     <w:p>
@@ -3644,25 +3608,7 @@
           <w:sz w:val="24"/>
           <w:szCs w:val="24"/>
         </w:rPr>
-        <w:t xml:space="preserve"> (Text weiss auf </w:t>
-      </w:r>
-      <w:proofErr w:type="gramStart"/>
-      <w:r>
-        <w:rPr>
-          <w:rFonts w:ascii="Segoe UI Emoji" w:hAnsi="Segoe UI Emoji" w:cs="Segoe UI Emoji"/>
-          <w:sz w:val="24"/>
-          <w:szCs w:val="24"/>
-        </w:rPr>
-        <w:t>hell grün</w:t>
-      </w:r>
-      <w:proofErr w:type="gramEnd"/>
-      <w:r>
-        <w:rPr>
-          <w:rFonts w:ascii="Segoe UI Emoji" w:hAnsi="Segoe UI Emoji" w:cs="Segoe UI Emoji"/>
-          <w:sz w:val="24"/>
-          <w:szCs w:val="24"/>
-        </w:rPr>
-        <w:t>)</w:t>
+        <w:t xml:space="preserve"> (Text weiss auf hell grün)</w:t>
       </w:r>
     </w:p>
     <w:p>
@@ -3964,6 +3910,7 @@
       </w:pPr>
       <w:r>
         <w:rPr>
+          <w:noProof/>
           <w:sz w:val="24"/>
           <w:szCs w:val="24"/>
         </w:rPr>
@@ -4049,6 +3996,7 @@
       </w:pPr>
       <w:r>
         <w:rPr>
+          <w:noProof/>
           <w:sz w:val="24"/>
           <w:szCs w:val="24"/>
         </w:rPr>
@@ -4457,15 +4405,7 @@
             </w:r>
             <w:proofErr w:type="spellEnd"/>
             <w:r>
-              <w:t xml:space="preserve"> </w:t>
-            </w:r>
-            <w:proofErr w:type="gramStart"/>
-            <w:r>
-              <w:t>rasch</w:t>
-            </w:r>
-            <w:proofErr w:type="gramEnd"/>
-            <w:r>
-              <w:t xml:space="preserve"> vorwärts und auch wenn es mal andere Meinung gab, fanden wir immer eine Lösung, welche für beide Parteien ansprechend war.</w:t>
+              <w:t xml:space="preserve"> rasch vorwärts und auch wenn es mal andere Meinung gab, fanden wir immer eine Lösung, welche für beide Parteien ansprechend war.</w:t>
             </w:r>
           </w:p>
           <w:p>
@@ -4869,26 +4809,13 @@
               <w:rPr>
                 <w:color w:val="808080" w:themeColor="background1" w:themeShade="80"/>
               </w:rPr>
-              <w:t>Was ist gut gelaufen?</w:t>
-            </w:r>
-          </w:p>
-          <w:p>
-            <w:pPr>
-              <w:pStyle w:val="Listenabsatz"/>
-              <w:numPr>
-                <w:ilvl w:val="0"/>
-                <w:numId w:val="18"/>
-              </w:numPr>
-              <w:cnfStyle w:val="000000100000" w:firstRow="0" w:lastRow="0" w:firstColumn="0" w:lastColumn="0" w:oddVBand="0" w:evenVBand="0" w:oddHBand="1" w:evenHBand="0" w:firstRowFirstColumn="0" w:firstRowLastColumn="0" w:lastRowFirstColumn="0" w:lastRowLastColumn="0"/>
+              <w:t>W</w:t>
+            </w:r>
+            <w:r>
               <w:rPr>
                 <w:color w:val="808080" w:themeColor="background1" w:themeShade="80"/>
               </w:rPr>
-            </w:pPr>
-            <w:r>
-              <w:rPr>
-                <w:color w:val="808080" w:themeColor="background1" w:themeShade="80"/>
-              </w:rPr>
-              <w:t>Was lief weniger gut, welche Hindernisse haben Sie angetroffen?</w:t>
+              <w:t>ir konnten gut beginnen und ich las mich bei iperka nochmals ein und las alle Kriterien für die Dokumentation durch. Wir konnten sehr effizient arbeiten und teilten diese Auch sehr gut ein. Während ich das 2. Wireframe erstellte, begann Noel schon mal mit Der Dokumentation. Wir kamen sehr gut vorwärts und konnten den Gesamten Planen Schritt schon am Morgen beenden.</w:t>
             </w:r>
           </w:p>
           <w:p>
@@ -4907,29 +4834,8 @@
               <w:rPr>
                 <w:color w:val="808080" w:themeColor="background1" w:themeShade="80"/>
               </w:rPr>
-              <w:t xml:space="preserve">Wie könnten Sie diese </w:t>
-            </w:r>
-            <w:r>
-              <w:rPr>
-                <w:color w:val="808080" w:themeColor="background1" w:themeShade="80"/>
-              </w:rPr>
-              <w:t>l</w:t>
-            </w:r>
-            <w:r>
-              <w:rPr>
-                <w:color w:val="808080" w:themeColor="background1" w:themeShade="80"/>
-              </w:rPr>
-              <w:t>ösen, an wen könnten Sie sich wenden?</w:t>
-            </w:r>
-          </w:p>
-          <w:p>
-            <w:pPr>
-              <w:pStyle w:val="Listenabsatz"/>
-              <w:cnfStyle w:val="000000100000" w:firstRow="0" w:lastRow="0" w:firstColumn="0" w:lastColumn="0" w:oddVBand="0" w:evenVBand="0" w:oddHBand="1" w:evenHBand="0" w:firstRowFirstColumn="0" w:firstRowLastColumn="0" w:lastRowFirstColumn="0" w:lastRowLastColumn="0"/>
-              <w:rPr>
-                <w:color w:val="808080" w:themeColor="background1" w:themeShade="80"/>
-              </w:rPr>
-            </w:pPr>
+              <w:t>Jedoch merkten wir am Nachmittag, dass wir das Mindmap vergessen hatten, welches essenziel für uns war und mussten dieses dann noch machen, was unser Zeitplan verschob. Auch hatte Noel Mühe mit dem Erstellen der Homepage, da diese ein eher aufwendiges Design haben soll. Doch auch dieses Problem konnten wir überwinden.</w:t>
+            </w:r>
           </w:p>
         </w:tc>
       </w:tr>
@@ -4956,10 +4862,7 @@
               <w:cnfStyle w:val="000000000000" w:firstRow="0" w:lastRow="0" w:firstColumn="0" w:lastColumn="0" w:oddVBand="0" w:evenVBand="0" w:oddHBand="0" w:evenHBand="0" w:firstRowFirstColumn="0" w:firstRowLastColumn="0" w:lastRowFirstColumn="0" w:lastRowLastColumn="0"/>
             </w:pPr>
             <w:r>
-              <w:rPr>
-                <w:color w:val="808080" w:themeColor="background1" w:themeShade="80"/>
-              </w:rPr>
-              <w:t>An welchen User Stories haben Sie gearbeitet und welche konnten Sie heute abschliessen? (inkl. Screenshot des Kanban Boards)</w:t>
+              <w:t>Wir haben die IPERKA Schritte Informieren, Planen und Entscheiden erfolgreich beendet</w:t>
             </w:r>
           </w:p>
         </w:tc>
@@ -4996,20 +4899,682 @@
               <w:rPr>
                 <w:color w:val="808080" w:themeColor="background1" w:themeShade="80"/>
               </w:rPr>
-              <w:t>Welche Aufgaben stehen an, bzw. womit fahren Sie am nächsten Tag fort?</w:t>
+              <w:t>Wir werden die Homepage fertig gestalten und dann mit den anderen Pages beginnen.</w:t>
             </w:r>
           </w:p>
         </w:tc>
       </w:tr>
     </w:tbl>
     <w:p>
+      <w:r>
+        <w:br w:type="page"/>
+      </w:r>
+      <w:r>
+        <w:rPr>
+          <w:b/>
+          <w:sz w:val="28"/>
+        </w:rPr>
+        <w:lastRenderedPageBreak/>
+        <w:t>1</w:t>
+      </w:r>
+      <w:r>
+        <w:rPr>
+          <w:b/>
+          <w:sz w:val="28"/>
+        </w:rPr>
+        <w:t>3</w:t>
+      </w:r>
+      <w:r>
+        <w:rPr>
+          <w:b/>
+          <w:sz w:val="28"/>
+        </w:rPr>
+        <w:t>.6.25</w:t>
+      </w:r>
+    </w:p>
+    <w:tbl>
+      <w:tblPr>
+        <w:tblStyle w:val="EinfacheTabelle5"/>
+        <w:tblW w:w="0" w:type="auto"/>
+        <w:tblLook w:val="04A0" w:firstRow="1" w:lastRow="0" w:firstColumn="1" w:lastColumn="0" w:noHBand="0" w:noVBand="1"/>
+      </w:tblPr>
+      <w:tblGrid>
+        <w:gridCol w:w="2347"/>
+        <w:gridCol w:w="205"/>
+        <w:gridCol w:w="6808"/>
+        <w:gridCol w:w="377"/>
+      </w:tblGrid>
+      <w:tr>
+        <w:trPr>
+          <w:gridAfter w:val="1"/>
+          <w:cnfStyle w:val="100000000000" w:firstRow="1" w:lastRow="0" w:firstColumn="0" w:lastColumn="0" w:oddVBand="0" w:evenVBand="0" w:oddHBand="0" w:evenHBand="0" w:firstRowFirstColumn="0" w:firstRowLastColumn="0" w:lastRowFirstColumn="0" w:lastRowLastColumn="0"/>
+          <w:wAfter w:w="377" w:type="dxa"/>
+        </w:trPr>
+        <w:tc>
+          <w:tcPr>
+            <w:cnfStyle w:val="001000000100" w:firstRow="0" w:lastRow="0" w:firstColumn="1" w:lastColumn="0" w:oddVBand="0" w:evenVBand="0" w:oddHBand="0" w:evenHBand="0" w:firstRowFirstColumn="1" w:firstRowLastColumn="0" w:lastRowFirstColumn="0" w:lastRowLastColumn="0"/>
+            <w:tcW w:w="2347" w:type="dxa"/>
+          </w:tcPr>
+          <w:p>
+            <w:r>
+              <w:t>Name</w:t>
+            </w:r>
+          </w:p>
+        </w:tc>
+        <w:tc>
+          <w:tcPr>
+            <w:tcW w:w="7013" w:type="dxa"/>
+            <w:gridSpan w:val="2"/>
+          </w:tcPr>
+          <w:p>
+            <w:pPr>
+              <w:cnfStyle w:val="100000000000" w:firstRow="1" w:lastRow="0" w:firstColumn="0" w:lastColumn="0" w:oddVBand="0" w:evenVBand="0" w:oddHBand="0" w:evenHBand="0" w:firstRowFirstColumn="0" w:firstRowLastColumn="0" w:lastRowFirstColumn="0" w:lastRowLastColumn="0"/>
+            </w:pPr>
+          </w:p>
+        </w:tc>
+      </w:tr>
+      <w:tr>
+        <w:trPr>
+          <w:cnfStyle w:val="000000100000" w:firstRow="0" w:lastRow="0" w:firstColumn="0" w:lastColumn="0" w:oddVBand="0" w:evenVBand="0" w:oddHBand="1" w:evenHBand="0" w:firstRowFirstColumn="0" w:firstRowLastColumn="0" w:lastRowFirstColumn="0" w:lastRowLastColumn="0"/>
+        </w:trPr>
+        <w:tc>
+          <w:tcPr>
+            <w:cnfStyle w:val="001000000000" w:firstRow="0" w:lastRow="0" w:firstColumn="1" w:lastColumn="0" w:oddVBand="0" w:evenVBand="0" w:oddHBand="0" w:evenHBand="0" w:firstRowFirstColumn="0" w:firstRowLastColumn="0" w:lastRowFirstColumn="0" w:lastRowLastColumn="0"/>
+            <w:tcW w:w="2552" w:type="dxa"/>
+            <w:gridSpan w:val="2"/>
+          </w:tcPr>
+          <w:p>
+            <w:pPr>
+              <w:jc w:val="center"/>
+            </w:pPr>
+            <w:r>
+              <w:t xml:space="preserve">               </w:t>
+            </w:r>
+            <w:r>
+              <w:t>Florian</w:t>
+            </w:r>
+          </w:p>
+        </w:tc>
+        <w:tc>
+          <w:tcPr>
+            <w:tcW w:w="7185" w:type="dxa"/>
+            <w:gridSpan w:val="2"/>
+          </w:tcPr>
+          <w:p>
+            <w:pPr>
+              <w:cnfStyle w:val="000000100000" w:firstRow="0" w:lastRow="0" w:firstColumn="0" w:lastColumn="0" w:oddVBand="0" w:evenVBand="0" w:oddHBand="1" w:evenHBand="0" w:firstRowFirstColumn="0" w:firstRowLastColumn="0" w:lastRowFirstColumn="0" w:lastRowLastColumn="0"/>
+              <w:rPr>
+                <w:b/>
+                <w:bCs/>
+              </w:rPr>
+            </w:pPr>
+            <w:r>
+              <w:rPr>
+                <w:b/>
+                <w:bCs/>
+              </w:rPr>
+              <w:t>Beschreiben Sie Ihre Vorgehensweise während des Tages:</w:t>
+            </w:r>
+          </w:p>
+          <w:p>
+            <w:pPr>
+              <w:cnfStyle w:val="000000100000" w:firstRow="0" w:lastRow="0" w:firstColumn="0" w:lastColumn="0" w:oddVBand="0" w:evenVBand="0" w:oddHBand="1" w:evenHBand="0" w:firstRowFirstColumn="0" w:firstRowLastColumn="0" w:lastRowFirstColumn="0" w:lastRowLastColumn="0"/>
+              <w:rPr>
+                <w:rFonts w:ascii="Segoe UI Emoji" w:hAnsi="Segoe UI Emoji" w:cs="Segoe UI Emoji"/>
+              </w:rPr>
+            </w:pPr>
+            <w:r>
+              <w:rPr>
+                <w:rFonts w:ascii="Segoe UI Emoji" w:hAnsi="Segoe UI Emoji" w:cs="Segoe UI Emoji"/>
+              </w:rPr>
+              <w:t xml:space="preserve">✅ </w:t>
+            </w:r>
+            <w:r>
+              <w:rPr>
+                <w:rFonts w:ascii="Segoe UI Emoji" w:hAnsi="Segoe UI Emoji" w:cs="Segoe UI Emoji"/>
+              </w:rPr>
+              <w:t>Da wir nur einen Morgen lang Zeit hatten,</w:t>
+            </w:r>
+            <w:r>
+              <w:rPr>
+                <w:rFonts w:ascii="Segoe UI Emoji" w:hAnsi="Segoe UI Emoji" w:cs="Segoe UI Emoji"/>
+              </w:rPr>
+              <w:t xml:space="preserve"> begannen wir direkt mit der Dokumentation. Dies übernahm Noel, während ich an der Homepage arbeitete.</w:t>
+            </w:r>
+          </w:p>
+          <w:p>
+            <w:pPr>
+              <w:cnfStyle w:val="000000100000" w:firstRow="0" w:lastRow="0" w:firstColumn="0" w:lastColumn="0" w:oddVBand="0" w:evenVBand="0" w:oddHBand="1" w:evenHBand="0" w:firstRowFirstColumn="0" w:firstRowLastColumn="0" w:lastRowFirstColumn="0" w:lastRowLastColumn="0"/>
+            </w:pPr>
+            <w:r>
+              <w:t xml:space="preserve">Wir konnten die </w:t>
+            </w:r>
+            <w:r>
+              <w:t>Dokumentation</w:t>
+            </w:r>
+            <w:r>
+              <w:t xml:space="preserve"> einfache </w:t>
+            </w:r>
+            <w:r>
+              <w:t>weiterführen</w:t>
+            </w:r>
+            <w:r>
+              <w:t>, was uns beide erleichterte, da wir beide Respekt davor hatten.</w:t>
+            </w:r>
+            <w:r>
+              <w:t xml:space="preserve"> Wir generierten noch mehrere Bilder von unserem Logo und diese dort einfügen zu können und verglichen dann unsere Ideen mit denen von ein paar </w:t>
+            </w:r>
+            <w:r>
+              <w:t>unseren Mitschülern</w:t>
+            </w:r>
+            <w:r>
+              <w:t>.</w:t>
+            </w:r>
+            <w:r>
+              <w:t xml:space="preserve"> Noel und ich machten am Nachmittag ab, um an der Games Seite zu arbeiten. Wir änderten noch die Schrift Font zu einer schöneren und konnten die Games </w:t>
+            </w:r>
+            <w:proofErr w:type="spellStart"/>
+            <w:r>
+              <w:t>seite</w:t>
+            </w:r>
+            <w:proofErr w:type="spellEnd"/>
+            <w:r>
+              <w:t xml:space="preserve"> fertigstellen. Sodass man unser Game Downloaden kann. Auch wenn das sehr gut lief, hatte ich ein wenig mühe mit dem Download Link, da dieser anfangs nicht gehen wollte. Doch dieses Problem war schnell behoben.</w:t>
+            </w:r>
+          </w:p>
+          <w:p>
+            <w:pPr>
+              <w:cnfStyle w:val="000000100000" w:firstRow="0" w:lastRow="0" w:firstColumn="0" w:lastColumn="0" w:oddVBand="0" w:evenVBand="0" w:oddHBand="1" w:evenHBand="0" w:firstRowFirstColumn="0" w:firstRowLastColumn="0" w:lastRowFirstColumn="0" w:lastRowLastColumn="0"/>
+              <w:rPr>
+                <w:color w:val="808080" w:themeColor="background1" w:themeShade="80"/>
+              </w:rPr>
+            </w:pPr>
+            <w:r>
+              <w:rPr>
+                <w:rFonts w:ascii="Segoe UI Emoji" w:hAnsi="Segoe UI Emoji" w:cs="Segoe UI Emoji"/>
+              </w:rPr>
+              <w:t xml:space="preserve">❌ </w:t>
+            </w:r>
+            <w:r>
+              <w:rPr>
+                <w:rFonts w:ascii="Segoe UI Emoji" w:hAnsi="Segoe UI Emoji" w:cs="Segoe UI Emoji"/>
+              </w:rPr>
+              <w:t xml:space="preserve">Jedoch lief das Programmieren der Homepage nicht so gut wie wir dachten. Ich hatte grosse mühe das Design umzusetzen und musste der Copilot und auch </w:t>
+            </w:r>
+            <w:proofErr w:type="spellStart"/>
+            <w:r>
+              <w:rPr>
+                <w:rFonts w:ascii="Segoe UI Emoji" w:hAnsi="Segoe UI Emoji" w:cs="Segoe UI Emoji"/>
+              </w:rPr>
+              <w:t>chatgpt</w:t>
+            </w:r>
+            <w:proofErr w:type="spellEnd"/>
+            <w:r>
+              <w:rPr>
+                <w:rFonts w:ascii="Segoe UI Emoji" w:hAnsi="Segoe UI Emoji" w:cs="Segoe UI Emoji"/>
+              </w:rPr>
+              <w:t xml:space="preserve"> um Hilfe fragen. Und als ich dann die Ansicht für Farbenblinde erstellen wollte, konnte ich eine grüne Linie einfach nicht entfernen, egal was ich machte, sie blieb dort. Zum glück konnte mir dann im Anschluss Herr Gehrig helfen diese zu entfernen. Somit konnte ich nach 4 Lektionen die Homepage fertig stellen, was uns beide sehr erleichterte und erfreute.</w:t>
+            </w:r>
+          </w:p>
+        </w:tc>
+      </w:tr>
+      <w:tr>
+        <w:tc>
+          <w:tcPr>
+            <w:cnfStyle w:val="001000000000" w:firstRow="0" w:lastRow="0" w:firstColumn="1" w:lastColumn="0" w:oddVBand="0" w:evenVBand="0" w:oddHBand="0" w:evenHBand="0" w:firstRowFirstColumn="0" w:firstRowLastColumn="0" w:lastRowFirstColumn="0" w:lastRowLastColumn="0"/>
+            <w:tcW w:w="2552" w:type="dxa"/>
+            <w:gridSpan w:val="2"/>
+          </w:tcPr>
+          <w:p>
+            <w:r>
+              <w:t>Erledigte Aufgaben</w:t>
+            </w:r>
+          </w:p>
+        </w:tc>
+        <w:tc>
+          <w:tcPr>
+            <w:tcW w:w="7185" w:type="dxa"/>
+            <w:gridSpan w:val="2"/>
+          </w:tcPr>
+          <w:p>
+            <w:pPr>
+              <w:cnfStyle w:val="000000000000" w:firstRow="0" w:lastRow="0" w:firstColumn="0" w:lastColumn="0" w:oddVBand="0" w:evenVBand="0" w:oddHBand="0" w:evenHBand="0" w:firstRowFirstColumn="0" w:firstRowLastColumn="0" w:lastRowFirstColumn="0" w:lastRowLastColumn="0"/>
+            </w:pPr>
+            <w:r>
+              <w:t>Die Homepage wurde erfolgreich fertiggestellt und als wir am Nachmittag abmachten, konnten wir auch schon bei den anderen Seiten arbeiten und haben die Games Seite fertig gestellt, sodass man unser Game dort Downloaden kann.</w:t>
+            </w:r>
+          </w:p>
+          <w:p>
+            <w:pPr>
+              <w:cnfStyle w:val="000000000000" w:firstRow="0" w:lastRow="0" w:firstColumn="0" w:lastColumn="0" w:oddVBand="0" w:evenVBand="0" w:oddHBand="0" w:evenHBand="0" w:firstRowFirstColumn="0" w:firstRowLastColumn="0" w:lastRowFirstColumn="0" w:lastRowLastColumn="0"/>
+            </w:pPr>
+          </w:p>
+          <w:p>
+            <w:pPr>
+              <w:cnfStyle w:val="000000000000" w:firstRow="0" w:lastRow="0" w:firstColumn="0" w:lastColumn="0" w:oddVBand="0" w:evenVBand="0" w:oddHBand="0" w:evenHBand="0" w:firstRowFirstColumn="0" w:firstRowLastColumn="0" w:lastRowFirstColumn="0" w:lastRowLastColumn="0"/>
+            </w:pPr>
+          </w:p>
+          <w:p>
+            <w:pPr>
+              <w:cnfStyle w:val="000000000000" w:firstRow="0" w:lastRow="0" w:firstColumn="0" w:lastColumn="0" w:oddVBand="0" w:evenVBand="0" w:oddHBand="0" w:evenHBand="0" w:firstRowFirstColumn="0" w:firstRowLastColumn="0" w:lastRowFirstColumn="0" w:lastRowLastColumn="0"/>
+            </w:pPr>
+          </w:p>
+          <w:p>
+            <w:pPr>
+              <w:cnfStyle w:val="000000000000" w:firstRow="0" w:lastRow="0" w:firstColumn="0" w:lastColumn="0" w:oddVBand="0" w:evenVBand="0" w:oddHBand="0" w:evenHBand="0" w:firstRowFirstColumn="0" w:firstRowLastColumn="0" w:lastRowFirstColumn="0" w:lastRowLastColumn="0"/>
+            </w:pPr>
+          </w:p>
+          <w:p>
+            <w:pPr>
+              <w:cnfStyle w:val="000000000000" w:firstRow="0" w:lastRow="0" w:firstColumn="0" w:lastColumn="0" w:oddVBand="0" w:evenVBand="0" w:oddHBand="0" w:evenHBand="0" w:firstRowFirstColumn="0" w:firstRowLastColumn="0" w:lastRowFirstColumn="0" w:lastRowLastColumn="0"/>
+            </w:pPr>
+          </w:p>
+        </w:tc>
+      </w:tr>
+      <w:tr>
+        <w:trPr>
+          <w:cnfStyle w:val="000000100000" w:firstRow="0" w:lastRow="0" w:firstColumn="0" w:lastColumn="0" w:oddVBand="0" w:evenVBand="0" w:oddHBand="1" w:evenHBand="0" w:firstRowFirstColumn="0" w:firstRowLastColumn="0" w:lastRowFirstColumn="0" w:lastRowLastColumn="0"/>
+        </w:trPr>
+        <w:tc>
+          <w:tcPr>
+            <w:cnfStyle w:val="001000000000" w:firstRow="0" w:lastRow="0" w:firstColumn="1" w:lastColumn="0" w:oddVBand="0" w:evenVBand="0" w:oddHBand="0" w:evenHBand="0" w:firstRowFirstColumn="0" w:firstRowLastColumn="0" w:lastRowFirstColumn="0" w:lastRowLastColumn="0"/>
+            <w:tcW w:w="2552" w:type="dxa"/>
+            <w:gridSpan w:val="2"/>
+          </w:tcPr>
+          <w:p>
+            <w:r>
+              <w:t>Weiteres Vorgehen</w:t>
+            </w:r>
+          </w:p>
+        </w:tc>
+        <w:tc>
+          <w:tcPr>
+            <w:tcW w:w="7185" w:type="dxa"/>
+            <w:gridSpan w:val="2"/>
+          </w:tcPr>
+          <w:p>
+            <w:pPr>
+              <w:cnfStyle w:val="000000100000" w:firstRow="0" w:lastRow="0" w:firstColumn="0" w:lastColumn="0" w:oddVBand="0" w:evenVBand="0" w:oddHBand="1" w:evenHBand="0" w:firstRowFirstColumn="0" w:firstRowLastColumn="0" w:lastRowFirstColumn="0" w:lastRowLastColumn="0"/>
+            </w:pPr>
+            <w:r>
+              <w:t>Ich werde morgen die Games Seite verbessern und dann die Infos Seite erstellen und fertig machen.</w:t>
+            </w:r>
+          </w:p>
+        </w:tc>
+      </w:tr>
+    </w:tbl>
+    <w:p>
       <w:pPr>
         <w:spacing w:before="0"/>
       </w:pPr>
-      <w:r>
-        <w:br w:type="page"/>
-      </w:r>
-    </w:p>
+    </w:p>
+    <w:p/>
+    <w:tbl>
+      <w:tblPr>
+        <w:tblStyle w:val="EinfacheTabelle5"/>
+        <w:tblW w:w="0" w:type="auto"/>
+        <w:tblLook w:val="04A0" w:firstRow="1" w:lastRow="0" w:firstColumn="1" w:lastColumn="0" w:noHBand="0" w:noVBand="1"/>
+      </w:tblPr>
+      <w:tblGrid>
+        <w:gridCol w:w="2347"/>
+        <w:gridCol w:w="205"/>
+        <w:gridCol w:w="6808"/>
+        <w:gridCol w:w="377"/>
+      </w:tblGrid>
+      <w:tr>
+        <w:trPr>
+          <w:gridAfter w:val="1"/>
+          <w:cnfStyle w:val="100000000000" w:firstRow="1" w:lastRow="0" w:firstColumn="0" w:lastColumn="0" w:oddVBand="0" w:evenVBand="0" w:oddHBand="0" w:evenHBand="0" w:firstRowFirstColumn="0" w:firstRowLastColumn="0" w:lastRowFirstColumn="0" w:lastRowLastColumn="0"/>
+          <w:wAfter w:w="377" w:type="dxa"/>
+        </w:trPr>
+        <w:tc>
+          <w:tcPr>
+            <w:cnfStyle w:val="001000000100" w:firstRow="0" w:lastRow="0" w:firstColumn="1" w:lastColumn="0" w:oddVBand="0" w:evenVBand="0" w:oddHBand="0" w:evenHBand="0" w:firstRowFirstColumn="1" w:firstRowLastColumn="0" w:lastRowFirstColumn="0" w:lastRowLastColumn="0"/>
+            <w:tcW w:w="2347" w:type="dxa"/>
+          </w:tcPr>
+          <w:p>
+            <w:r>
+              <w:t>Name</w:t>
+            </w:r>
+          </w:p>
+        </w:tc>
+        <w:tc>
+          <w:tcPr>
+            <w:tcW w:w="7013" w:type="dxa"/>
+            <w:gridSpan w:val="2"/>
+          </w:tcPr>
+          <w:p>
+            <w:pPr>
+              <w:cnfStyle w:val="100000000000" w:firstRow="1" w:lastRow="0" w:firstColumn="0" w:lastColumn="0" w:oddVBand="0" w:evenVBand="0" w:oddHBand="0" w:evenHBand="0" w:firstRowFirstColumn="0" w:firstRowLastColumn="0" w:lastRowFirstColumn="0" w:lastRowLastColumn="0"/>
+            </w:pPr>
+          </w:p>
+        </w:tc>
+      </w:tr>
+      <w:tr>
+        <w:trPr>
+          <w:cnfStyle w:val="000000100000" w:firstRow="0" w:lastRow="0" w:firstColumn="0" w:lastColumn="0" w:oddVBand="0" w:evenVBand="0" w:oddHBand="1" w:evenHBand="0" w:firstRowFirstColumn="0" w:firstRowLastColumn="0" w:lastRowFirstColumn="0" w:lastRowLastColumn="0"/>
+        </w:trPr>
+        <w:tc>
+          <w:tcPr>
+            <w:cnfStyle w:val="001000000000" w:firstRow="0" w:lastRow="0" w:firstColumn="1" w:lastColumn="0" w:oddVBand="0" w:evenVBand="0" w:oddHBand="0" w:evenHBand="0" w:firstRowFirstColumn="0" w:firstRowLastColumn="0" w:lastRowFirstColumn="0" w:lastRowLastColumn="0"/>
+            <w:tcW w:w="2552" w:type="dxa"/>
+            <w:gridSpan w:val="2"/>
+          </w:tcPr>
+          <w:p>
+            <w:pPr>
+              <w:jc w:val="center"/>
+            </w:pPr>
+            <w:r>
+              <w:t xml:space="preserve">               Noel</w:t>
+            </w:r>
+          </w:p>
+        </w:tc>
+        <w:tc>
+          <w:tcPr>
+            <w:tcW w:w="7185" w:type="dxa"/>
+            <w:gridSpan w:val="2"/>
+          </w:tcPr>
+          <w:p>
+            <w:pPr>
+              <w:cnfStyle w:val="000000100000" w:firstRow="0" w:lastRow="0" w:firstColumn="0" w:lastColumn="0" w:oddVBand="0" w:evenVBand="0" w:oddHBand="1" w:evenHBand="0" w:firstRowFirstColumn="0" w:firstRowLastColumn="0" w:lastRowFirstColumn="0" w:lastRowLastColumn="0"/>
+              <w:rPr>
+                <w:b/>
+                <w:bCs/>
+              </w:rPr>
+            </w:pPr>
+            <w:r>
+              <w:rPr>
+                <w:b/>
+                <w:bCs/>
+              </w:rPr>
+              <w:t>Beschreiben Sie Ihre Vorgehensweise während des Tages:</w:t>
+            </w:r>
+          </w:p>
+          <w:p>
+            <w:pPr>
+              <w:cnfStyle w:val="000000100000" w:firstRow="0" w:lastRow="0" w:firstColumn="0" w:lastColumn="0" w:oddVBand="0" w:evenVBand="0" w:oddHBand="1" w:evenHBand="0" w:firstRowFirstColumn="0" w:firstRowLastColumn="0" w:lastRowFirstColumn="0" w:lastRowLastColumn="0"/>
+            </w:pPr>
+            <w:r>
+              <w:rPr>
+                <w:rFonts w:ascii="Segoe UI Emoji" w:hAnsi="Segoe UI Emoji" w:cs="Segoe UI Emoji"/>
+              </w:rPr>
+              <w:t xml:space="preserve">✅ </w:t>
+            </w:r>
+            <w:r>
+              <w:t>Ich konnte sehr gut und konzentriert arbeiten. Wir erarbeiteten Thema nach Thema des IPERKA-Prinzips (bis zu 4. Realisieren).</w:t>
+            </w:r>
+            <w:r>
+              <w:t xml:space="preserve"> Wir </w:t>
+            </w:r>
+            <w:proofErr w:type="spellStart"/>
+            <w:r>
+              <w:t>kammen</w:t>
+            </w:r>
+            <w:proofErr w:type="spellEnd"/>
+            <w:r>
+              <w:t xml:space="preserve"> rasch vorwärts und auch wenn es mal andere Meinung gab, fanden wir immer eine Lösung, welche für beide Parteien ansprechend war.</w:t>
+            </w:r>
+          </w:p>
+          <w:p>
+            <w:pPr>
+              <w:cnfStyle w:val="000000100000" w:firstRow="0" w:lastRow="0" w:firstColumn="0" w:lastColumn="0" w:oddVBand="0" w:evenVBand="0" w:oddHBand="1" w:evenHBand="0" w:firstRowFirstColumn="0" w:firstRowLastColumn="0" w:lastRowFirstColumn="0" w:lastRowLastColumn="0"/>
+              <w:rPr>
+                <w:color w:val="808080" w:themeColor="background1" w:themeShade="80"/>
+              </w:rPr>
+            </w:pPr>
+            <w:r>
+              <w:rPr>
+                <w:rFonts w:ascii="Segoe UI Emoji" w:hAnsi="Segoe UI Emoji" w:cs="Segoe UI Emoji"/>
+              </w:rPr>
+              <w:t xml:space="preserve">❌ </w:t>
+            </w:r>
+            <w:r>
+              <w:t xml:space="preserve">Das erste Problem entstand, als ich merkte, dass ich das Mindmap beim Schritt Informieren vergass und wir das noch nachträglich machen mussten. Später am Nachmittag, begann ich mit der groben HTML-Webseite und setzte die Startseite unseres Wireframes um. Als wir aber den Code mit </w:t>
+            </w:r>
+            <w:proofErr w:type="spellStart"/>
+            <w:r>
+              <w:t>Github</w:t>
+            </w:r>
+            <w:proofErr w:type="spellEnd"/>
+            <w:r>
+              <w:t xml:space="preserve"> auf Florians Laptop importierten, merkten wir schnell, dass das Layout nicht stimmig war. Der Grund war, dass er eine andere Pixel-Auflösung auf seinem Laptop hat. Mit dem Input und der Hilfe von Herr Gehrig, machten wir das Layout für Alle Desktop-</w:t>
+            </w:r>
+            <w:proofErr w:type="spellStart"/>
+            <w:r>
+              <w:t>devices</w:t>
+            </w:r>
+            <w:proofErr w:type="spellEnd"/>
+            <w:r>
+              <w:t xml:space="preserve"> stimmig.</w:t>
+            </w:r>
+          </w:p>
+        </w:tc>
+      </w:tr>
+      <w:tr>
+        <w:tc>
+          <w:tcPr>
+            <w:cnfStyle w:val="001000000000" w:firstRow="0" w:lastRow="0" w:firstColumn="1" w:lastColumn="0" w:oddVBand="0" w:evenVBand="0" w:oddHBand="0" w:evenHBand="0" w:firstRowFirstColumn="0" w:firstRowLastColumn="0" w:lastRowFirstColumn="0" w:lastRowLastColumn="0"/>
+            <w:tcW w:w="2552" w:type="dxa"/>
+            <w:gridSpan w:val="2"/>
+          </w:tcPr>
+          <w:p>
+            <w:r>
+              <w:lastRenderedPageBreak/>
+              <w:t>Erledigte Aufgaben</w:t>
+            </w:r>
+          </w:p>
+        </w:tc>
+        <w:tc>
+          <w:tcPr>
+            <w:tcW w:w="7185" w:type="dxa"/>
+            <w:gridSpan w:val="2"/>
+          </w:tcPr>
+          <w:p>
+            <w:pPr>
+              <w:cnfStyle w:val="000000000000" w:firstRow="0" w:lastRow="0" w:firstColumn="0" w:lastColumn="0" w:oddVBand="0" w:evenVBand="0" w:oddHBand="0" w:evenHBand="0" w:firstRowFirstColumn="0" w:firstRowLastColumn="0" w:lastRowFirstColumn="0" w:lastRowLastColumn="0"/>
+            </w:pPr>
+            <w:r>
+              <w:t xml:space="preserve">Der </w:t>
+            </w:r>
+            <w:proofErr w:type="spellStart"/>
+            <w:r>
+              <w:t>Footer</w:t>
+            </w:r>
+            <w:proofErr w:type="spellEnd"/>
+            <w:r>
+              <w:t xml:space="preserve"> mit der Copyright-Info wurde bis jetzt als einziger abgeschlossen, andere Punkte wie die About </w:t>
+            </w:r>
+            <w:proofErr w:type="spellStart"/>
+            <w:r>
+              <w:t>us</w:t>
+            </w:r>
+            <w:proofErr w:type="spellEnd"/>
+            <w:r>
+              <w:t xml:space="preserve"> Page ist noch in der Bearbeitung und wird nach der </w:t>
+            </w:r>
+            <w:proofErr w:type="spellStart"/>
+            <w:r>
+              <w:t>vollständigten</w:t>
+            </w:r>
+            <w:proofErr w:type="spellEnd"/>
+            <w:r>
+              <w:t xml:space="preserve"> Home-Page abgeschlossen. </w:t>
+            </w:r>
+          </w:p>
+          <w:p>
+            <w:pPr>
+              <w:cnfStyle w:val="000000000000" w:firstRow="0" w:lastRow="0" w:firstColumn="0" w:lastColumn="0" w:oddVBand="0" w:evenVBand="0" w:oddHBand="0" w:evenHBand="0" w:firstRowFirstColumn="0" w:firstRowLastColumn="0" w:lastRowFirstColumn="0" w:lastRowLastColumn="0"/>
+            </w:pPr>
+            <w:r>
+              <w:rPr>
+                <w:noProof/>
+              </w:rPr>
+              <w:drawing>
+                <wp:anchor distT="0" distB="0" distL="114300" distR="114300" simplePos="0" relativeHeight="251681792" behindDoc="0" locked="0" layoutInCell="1" allowOverlap="1" wp14:anchorId="752A3D96" wp14:editId="2EBA1152">
+                  <wp:simplePos x="0" y="0"/>
+                  <wp:positionH relativeFrom="column">
+                    <wp:posOffset>-25097</wp:posOffset>
+                  </wp:positionH>
+                  <wp:positionV relativeFrom="paragraph">
+                    <wp:posOffset>197752</wp:posOffset>
+                  </wp:positionV>
+                  <wp:extent cx="4785635" cy="1449391"/>
+                  <wp:effectExtent l="0" t="0" r="0" b="0"/>
+                  <wp:wrapNone/>
+                  <wp:docPr id="1352098186" name="Grafik 1" descr="Ein Bild, das Text, Screenshot, Schrift, Software enthält.&#10;&#10;KI-generierte Inhalte können fehlerhaft sein."/>
+                  <wp:cNvGraphicFramePr>
+                    <a:graphicFrameLocks xmlns:a="http://schemas.openxmlformats.org/drawingml/2006/main" noChangeAspect="1"/>
+                  </wp:cNvGraphicFramePr>
+                  <a:graphic xmlns:a="http://schemas.openxmlformats.org/drawingml/2006/main">
+                    <a:graphicData uri="http://schemas.openxmlformats.org/drawingml/2006/picture">
+                      <pic:pic xmlns:pic="http://schemas.openxmlformats.org/drawingml/2006/picture">
+                        <pic:nvPicPr>
+                          <pic:cNvPr id="1352098186" name="Grafik 1" descr="Ein Bild, das Text, Screenshot, Schrift, Software enthält.&#10;&#10;KI-generierte Inhalte können fehlerhaft sein."/>
+                          <pic:cNvPicPr/>
+                        </pic:nvPicPr>
+                        <pic:blipFill>
+                          <a:blip r:embed="rId21" cstate="print">
+                            <a:extLst>
+                              <a:ext uri="{28A0092B-C50C-407E-A947-70E740481C1C}">
+                                <a14:useLocalDpi xmlns:a14="http://schemas.microsoft.com/office/drawing/2010/main" val="0"/>
+                              </a:ext>
+                            </a:extLst>
+                          </a:blip>
+                          <a:stretch>
+                            <a:fillRect/>
+                          </a:stretch>
+                        </pic:blipFill>
+                        <pic:spPr>
+                          <a:xfrm>
+                            <a:off x="0" y="0"/>
+                            <a:ext cx="4792564" cy="1451489"/>
+                          </a:xfrm>
+                          <a:prstGeom prst="rect">
+                            <a:avLst/>
+                          </a:prstGeom>
+                        </pic:spPr>
+                      </pic:pic>
+                    </a:graphicData>
+                  </a:graphic>
+                  <wp14:sizeRelH relativeFrom="margin">
+                    <wp14:pctWidth>0</wp14:pctWidth>
+                  </wp14:sizeRelH>
+                  <wp14:sizeRelV relativeFrom="margin">
+                    <wp14:pctHeight>0</wp14:pctHeight>
+                  </wp14:sizeRelV>
+                </wp:anchor>
+              </w:drawing>
+            </w:r>
+          </w:p>
+          <w:p>
+            <w:pPr>
+              <w:cnfStyle w:val="000000000000" w:firstRow="0" w:lastRow="0" w:firstColumn="0" w:lastColumn="0" w:oddVBand="0" w:evenVBand="0" w:oddHBand="0" w:evenHBand="0" w:firstRowFirstColumn="0" w:firstRowLastColumn="0" w:lastRowFirstColumn="0" w:lastRowLastColumn="0"/>
+            </w:pPr>
+          </w:p>
+          <w:p>
+            <w:pPr>
+              <w:cnfStyle w:val="000000000000" w:firstRow="0" w:lastRow="0" w:firstColumn="0" w:lastColumn="0" w:oddVBand="0" w:evenVBand="0" w:oddHBand="0" w:evenHBand="0" w:firstRowFirstColumn="0" w:firstRowLastColumn="0" w:lastRowFirstColumn="0" w:lastRowLastColumn="0"/>
+            </w:pPr>
+          </w:p>
+          <w:p>
+            <w:pPr>
+              <w:cnfStyle w:val="000000000000" w:firstRow="0" w:lastRow="0" w:firstColumn="0" w:lastColumn="0" w:oddVBand="0" w:evenVBand="0" w:oddHBand="0" w:evenHBand="0" w:firstRowFirstColumn="0" w:firstRowLastColumn="0" w:lastRowFirstColumn="0" w:lastRowLastColumn="0"/>
+            </w:pPr>
+          </w:p>
+          <w:p>
+            <w:pPr>
+              <w:cnfStyle w:val="000000000000" w:firstRow="0" w:lastRow="0" w:firstColumn="0" w:lastColumn="0" w:oddVBand="0" w:evenVBand="0" w:oddHBand="0" w:evenHBand="0" w:firstRowFirstColumn="0" w:firstRowLastColumn="0" w:lastRowFirstColumn="0" w:lastRowLastColumn="0"/>
+            </w:pPr>
+          </w:p>
+          <w:p>
+            <w:pPr>
+              <w:cnfStyle w:val="000000000000" w:firstRow="0" w:lastRow="0" w:firstColumn="0" w:lastColumn="0" w:oddVBand="0" w:evenVBand="0" w:oddHBand="0" w:evenHBand="0" w:firstRowFirstColumn="0" w:firstRowLastColumn="0" w:lastRowFirstColumn="0" w:lastRowLastColumn="0"/>
+            </w:pPr>
+          </w:p>
+          <w:p>
+            <w:pPr>
+              <w:cnfStyle w:val="000000000000" w:firstRow="0" w:lastRow="0" w:firstColumn="0" w:lastColumn="0" w:oddVBand="0" w:evenVBand="0" w:oddHBand="0" w:evenHBand="0" w:firstRowFirstColumn="0" w:firstRowLastColumn="0" w:lastRowFirstColumn="0" w:lastRowLastColumn="0"/>
+            </w:pPr>
+          </w:p>
+          <w:p>
+            <w:pPr>
+              <w:cnfStyle w:val="000000000000" w:firstRow="0" w:lastRow="0" w:firstColumn="0" w:lastColumn="0" w:oddVBand="0" w:evenVBand="0" w:oddHBand="0" w:evenHBand="0" w:firstRowFirstColumn="0" w:firstRowLastColumn="0" w:lastRowFirstColumn="0" w:lastRowLastColumn="0"/>
+            </w:pPr>
+          </w:p>
+          <w:p>
+            <w:pPr>
+              <w:cnfStyle w:val="000000000000" w:firstRow="0" w:lastRow="0" w:firstColumn="0" w:lastColumn="0" w:oddVBand="0" w:evenVBand="0" w:oddHBand="0" w:evenHBand="0" w:firstRowFirstColumn="0" w:firstRowLastColumn="0" w:lastRowFirstColumn="0" w:lastRowLastColumn="0"/>
+            </w:pPr>
+          </w:p>
+        </w:tc>
+      </w:tr>
+      <w:tr>
+        <w:trPr>
+          <w:cnfStyle w:val="000000100000" w:firstRow="0" w:lastRow="0" w:firstColumn="0" w:lastColumn="0" w:oddVBand="0" w:evenVBand="0" w:oddHBand="1" w:evenHBand="0" w:firstRowFirstColumn="0" w:firstRowLastColumn="0" w:lastRowFirstColumn="0" w:lastRowLastColumn="0"/>
+        </w:trPr>
+        <w:tc>
+          <w:tcPr>
+            <w:cnfStyle w:val="001000000000" w:firstRow="0" w:lastRow="0" w:firstColumn="1" w:lastColumn="0" w:oddVBand="0" w:evenVBand="0" w:oddHBand="0" w:evenHBand="0" w:firstRowFirstColumn="0" w:firstRowLastColumn="0" w:lastRowFirstColumn="0" w:lastRowLastColumn="0"/>
+            <w:tcW w:w="2552" w:type="dxa"/>
+            <w:gridSpan w:val="2"/>
+          </w:tcPr>
+          <w:p>
+            <w:r>
+              <w:t>Weiteres Vorgehen</w:t>
+            </w:r>
+          </w:p>
+        </w:tc>
+        <w:tc>
+          <w:tcPr>
+            <w:tcW w:w="7185" w:type="dxa"/>
+            <w:gridSpan w:val="2"/>
+          </w:tcPr>
+          <w:p>
+            <w:pPr>
+              <w:cnfStyle w:val="000000100000" w:firstRow="0" w:lastRow="0" w:firstColumn="0" w:lastColumn="0" w:oddVBand="0" w:evenVBand="0" w:oddHBand="1" w:evenHBand="0" w:firstRowFirstColumn="0" w:firstRowLastColumn="0" w:lastRowFirstColumn="0" w:lastRowLastColumn="0"/>
+            </w:pPr>
+            <w:r>
+              <w:t xml:space="preserve">Die anderen IPERKA-Schritte mit der Dokumentation umsetzten (weiter ab 4. Realisieren). Im HTML die übersichtliche Home-Page umsetzten, sodass neuer Platz für die anderen </w:t>
+            </w:r>
+            <w:proofErr w:type="spellStart"/>
+            <w:r>
+              <w:t>Kanbanpunkte</w:t>
+            </w:r>
+            <w:proofErr w:type="spellEnd"/>
+            <w:r>
+              <w:t xml:space="preserve"> </w:t>
+            </w:r>
+            <w:r>
+              <w:t xml:space="preserve">bei </w:t>
+            </w:r>
+            <w:proofErr w:type="spellStart"/>
+            <w:r>
+              <w:t>ready</w:t>
+            </w:r>
+            <w:proofErr w:type="spellEnd"/>
+            <w:r>
+              <w:t xml:space="preserve"> und in </w:t>
+            </w:r>
+            <w:proofErr w:type="spellStart"/>
+            <w:r>
+              <w:t>progress</w:t>
+            </w:r>
+            <w:proofErr w:type="spellEnd"/>
+            <w:r>
+              <w:t xml:space="preserve"> </w:t>
+            </w:r>
+            <w:r>
+              <w:t>entsteht.</w:t>
+            </w:r>
+          </w:p>
+          <w:p>
+            <w:pPr>
+              <w:cnfStyle w:val="000000100000" w:firstRow="0" w:lastRow="0" w:firstColumn="0" w:lastColumn="0" w:oddVBand="0" w:evenVBand="0" w:oddHBand="1" w:evenHBand="0" w:firstRowFirstColumn="0" w:firstRowLastColumn="0" w:lastRowFirstColumn="0" w:lastRowLastColumn="0"/>
+            </w:pPr>
+          </w:p>
+        </w:tc>
+      </w:tr>
+    </w:tbl>
     <w:p>
       <w:pPr>
         <w:spacing w:before="0"/>
@@ -5050,22 +5615,12 @@
       <w:r>
         <w:fldChar w:fldCharType="separate"/>
       </w:r>
-      <w:ins w:id="18" w:author="Emele Noel Andreas BZRA IMST24a" w:date="2025-06-13T10:12:00Z" w16du:dateUtc="2025-06-13T08:12:00Z">
-        <w:r>
-          <w:rPr>
-            <w:noProof/>
-          </w:rPr>
-          <w:t>13.06.2025</w:t>
-        </w:r>
-      </w:ins>
-      <w:del w:id="19" w:author="Emele Noel Andreas BZRA IMST24a" w:date="2025-06-13T10:12:00Z" w16du:dateUtc="2025-06-13T08:12:00Z">
-        <w:r>
-          <w:rPr>
-            <w:noProof/>
-          </w:rPr>
-          <w:delText>00.00.0000</w:delText>
-        </w:r>
-      </w:del>
+      <w:r>
+        <w:rPr>
+          <w:noProof/>
+        </w:rPr>
+        <w:t>13.06.2025</w:t>
+      </w:r>
       <w:r>
         <w:fldChar w:fldCharType="end"/>
       </w:r>
@@ -5226,26 +5781,14 @@
       </w:rPr>
       <w:fldChar w:fldCharType="separate"/>
     </w:r>
-    <w:ins w:id="20" w:author="Emele Noel Andreas BZRA IMST24a" w:date="2025-06-13T10:12:00Z" w16du:dateUtc="2025-06-13T08:12:00Z">
-      <w:r>
-        <w:rPr>
-          <w:noProof/>
-          <w:sz w:val="16"/>
-          <w:szCs w:val="16"/>
-        </w:rPr>
-        <w:t>13.06.2025</w:t>
-      </w:r>
-    </w:ins>
-    <w:del w:id="21" w:author="Emele Noel Andreas BZRA IMST24a" w:date="2025-06-13T10:12:00Z" w16du:dateUtc="2025-06-13T08:12:00Z">
-      <w:r>
-        <w:rPr>
-          <w:noProof/>
-          <w:sz w:val="16"/>
-          <w:szCs w:val="16"/>
-        </w:rPr>
-        <w:delText>12.06.2025</w:delText>
-      </w:r>
-    </w:del>
+    <w:r>
+      <w:rPr>
+        <w:noProof/>
+        <w:sz w:val="16"/>
+        <w:szCs w:val="16"/>
+      </w:rPr>
+      <w:t>13.06.2025</w:t>
+    </w:r>
     <w:r>
       <w:rPr>
         <w:sz w:val="16"/>
@@ -5484,26 +6027,14 @@
       </w:rPr>
       <w:fldChar w:fldCharType="separate"/>
     </w:r>
-    <w:ins w:id="22" w:author="Emele Noel Andreas BZRA IMST24a" w:date="2025-06-13T10:12:00Z" w16du:dateUtc="2025-06-13T08:12:00Z">
-      <w:r>
-        <w:rPr>
-          <w:noProof/>
-          <w:sz w:val="16"/>
-          <w:szCs w:val="16"/>
-        </w:rPr>
-        <w:t>13.06.2025</w:t>
-      </w:r>
-    </w:ins>
-    <w:del w:id="23" w:author="Emele Noel Andreas BZRA IMST24a" w:date="2025-06-13T10:12:00Z" w16du:dateUtc="2025-06-13T08:12:00Z">
-      <w:r>
-        <w:rPr>
-          <w:noProof/>
-          <w:sz w:val="16"/>
-          <w:szCs w:val="16"/>
-        </w:rPr>
-        <w:delText>12.06.2025</w:delText>
-      </w:r>
-    </w:del>
+    <w:r>
+      <w:rPr>
+        <w:noProof/>
+        <w:sz w:val="16"/>
+        <w:szCs w:val="16"/>
+      </w:rPr>
+      <w:t>13.06.2025</w:t>
+    </w:r>
     <w:r>
       <w:rPr>
         <w:sz w:val="16"/>
@@ -5642,39 +6173,19 @@
         <w:tab w:val="right" w:pos="9923"/>
       </w:tabs>
     </w:pPr>
-    <w:r>
-      <w:fldChar w:fldCharType="begin"/>
-    </w:r>
-    <w:r>
-      <w:instrText xml:space="preserve"> TITLE </w:instrText>
-    </w:r>
-    <w:r>
-      <w:fldChar w:fldCharType="separate"/>
-    </w:r>
-    <w:r>
-      <w:t>Titel (z.B. Webauftritt Karl Meier GmbH)</w:t>
-    </w:r>
-    <w:r>
-      <w:fldChar w:fldCharType="end"/>
-    </w:r>
+    <w:fldSimple w:instr=" TITLE ">
+      <w:r>
+        <w:t>Titel (z.B. Webauftritt Karl Meier GmbH)</w:t>
+      </w:r>
+    </w:fldSimple>
     <w:r>
       <w:tab/>
     </w:r>
-    <w:r>
-      <w:fldChar w:fldCharType="begin"/>
-    </w:r>
-    <w:r>
-      <w:instrText xml:space="preserve"> SUBJECT </w:instrText>
-    </w:r>
-    <w:r>
-      <w:fldChar w:fldCharType="separate"/>
-    </w:r>
-    <w:r>
-      <w:t>Thema (z.B. Konzept)</w:t>
-    </w:r>
-    <w:r>
-      <w:fldChar w:fldCharType="end"/>
-    </w:r>
+    <w:fldSimple w:instr=" SUBJECT ">
+      <w:r>
+        <w:t>Thema (z.B. Konzept)</w:t>
+      </w:r>
+    </w:fldSimple>
   </w:p>
 </w:hdr>
 </file>
@@ -7617,6 +8128,7 @@
   <w:style w:type="paragraph" w:default="1" w:styleId="Standard">
     <w:name w:val="Normal"/>
     <w:qFormat/>
+    <w:rsid w:val="00510554"/>
     <w:pPr>
       <w:spacing w:before="120"/>
     </w:pPr>

</xml_diff>

<commit_message>
ha d site infos fertig gmacht
</commit_message>
<xml_diff>
--- a/Material/Dokumentation.docx
+++ b/Material/Dokumentation.docx
@@ -1517,39 +1517,7 @@
           <w:sz w:val="24"/>
           <w:szCs w:val="24"/>
         </w:rPr>
-        <w:t xml:space="preserve"> teilten wir zuerst die Arbeit auf. Noel übernahm das Gestalten der Dokumentation, während Florian ein </w:t>
-      </w:r>
-      <w:proofErr w:type="spellStart"/>
-      <w:r>
-        <w:rPr>
-          <w:sz w:val="24"/>
-          <w:szCs w:val="24"/>
-        </w:rPr>
-        <w:t>Repositorie</w:t>
-      </w:r>
-      <w:proofErr w:type="spellEnd"/>
-      <w:r>
-        <w:rPr>
-          <w:sz w:val="24"/>
-          <w:szCs w:val="24"/>
-        </w:rPr>
-        <w:t xml:space="preserve"> in </w:t>
-      </w:r>
-      <w:proofErr w:type="spellStart"/>
-      <w:r>
-        <w:rPr>
-          <w:sz w:val="24"/>
-          <w:szCs w:val="24"/>
-        </w:rPr>
-        <w:t>Git</w:t>
-      </w:r>
-      <w:proofErr w:type="spellEnd"/>
-      <w:r>
-        <w:rPr>
-          <w:sz w:val="24"/>
-          <w:szCs w:val="24"/>
-        </w:rPr>
-        <w:t xml:space="preserve"> für all unsere Dateien angelegt hat.</w:t>
+        <w:t xml:space="preserve"> teilten wir zuerst die Arbeit auf. Noel übernahm das Gestalten der Dokumentation, während Florian ein Repositorie in Git für all unsere Dateien angelegt hat.</w:t>
       </w:r>
       <w:r>
         <w:rPr>
@@ -2117,7 +2085,7 @@
           <w:noProof/>
         </w:rPr>
         <w:drawing>
-          <wp:anchor distT="0" distB="0" distL="114300" distR="114300" simplePos="0" relativeHeight="251673600" behindDoc="0" locked="0" layoutInCell="1" allowOverlap="1" wp14:anchorId="39C869F0" wp14:editId="2FB7665E">
+          <wp:anchor distT="0" distB="0" distL="114300" distR="114300" simplePos="0" relativeHeight="251673600" behindDoc="0" locked="0" layoutInCell="1" allowOverlap="1" wp14:anchorId="39C869F0" wp14:editId="30197A0E">
             <wp:simplePos x="0" y="0"/>
             <wp:positionH relativeFrom="margin">
               <wp:posOffset>3994914</wp:posOffset>
@@ -2323,39 +2291,7 @@
           <w:sz w:val="24"/>
           <w:szCs w:val="24"/>
         </w:rPr>
-        <w:t xml:space="preserve">Er sammelte Ideen, welche ein Benutzer von unserer Webseite erwarten würde, und schrieb diese auf </w:t>
-      </w:r>
-      <w:proofErr w:type="spellStart"/>
-      <w:r>
-        <w:rPr>
-          <w:sz w:val="24"/>
-          <w:szCs w:val="24"/>
-        </w:rPr>
-        <w:t>One</w:t>
-      </w:r>
-      <w:proofErr w:type="spellEnd"/>
-      <w:r>
-        <w:rPr>
-          <w:sz w:val="24"/>
-          <w:szCs w:val="24"/>
-        </w:rPr>
-        <w:t xml:space="preserve"> Note auf. Nach dem er 7 Ziele gesammelt hatte, erstellte er auf </w:t>
-      </w:r>
-      <w:proofErr w:type="spellStart"/>
-      <w:r>
-        <w:rPr>
-          <w:sz w:val="24"/>
-          <w:szCs w:val="24"/>
-        </w:rPr>
-        <w:t>Github</w:t>
-      </w:r>
-      <w:proofErr w:type="spellEnd"/>
-      <w:r>
-        <w:rPr>
-          <w:sz w:val="24"/>
-          <w:szCs w:val="24"/>
-        </w:rPr>
-        <w:t xml:space="preserve"> ein Kanban Project und fügte die Ziele dort ein</w:t>
+        <w:t>Er sammelte Ideen, welche ein Benutzer von unserer Webseite erwarten würde, und schrieb diese auf One Note auf. Nach dem er 7 Ziele gesammelt hatte, erstellte er auf Github ein Kanban Project und fügte die Ziele dort ein</w:t>
       </w:r>
       <w:r>
         <w:rPr>
@@ -2523,39 +2459,7 @@
           <w:sz w:val="24"/>
           <w:szCs w:val="24"/>
         </w:rPr>
-        <w:t xml:space="preserve">Wir gingen auf </w:t>
-      </w:r>
-      <w:proofErr w:type="spellStart"/>
-      <w:r>
-        <w:rPr>
-          <w:sz w:val="24"/>
-          <w:szCs w:val="24"/>
-        </w:rPr>
-        <w:t>Github</w:t>
-      </w:r>
-      <w:proofErr w:type="spellEnd"/>
-      <w:r>
-        <w:rPr>
-          <w:sz w:val="24"/>
-          <w:szCs w:val="24"/>
-        </w:rPr>
-        <w:t xml:space="preserve"> und erstellten ein neues Project namens Projektauftrag. Dann klickten wir auf die </w:t>
-      </w:r>
-      <w:proofErr w:type="spellStart"/>
-      <w:r>
-        <w:rPr>
-          <w:sz w:val="24"/>
-          <w:szCs w:val="24"/>
-        </w:rPr>
-        <w:t>Issues</w:t>
-      </w:r>
-      <w:proofErr w:type="spellEnd"/>
-      <w:r>
-        <w:rPr>
-          <w:sz w:val="24"/>
-          <w:szCs w:val="24"/>
-        </w:rPr>
-        <w:t xml:space="preserve"> und teilten sie einem Projekt zu.</w:t>
+        <w:t>Wir gingen auf Github und erstellten ein neues Project namens Projektauftrag. Dann klickten wir auf die Issues und teilten sie einem Projekt zu.</w:t>
       </w:r>
       <w:r>
         <w:rPr>
@@ -3115,16 +3019,15 @@
           <w:sz w:val="24"/>
           <w:szCs w:val="24"/>
         </w:rPr>
-        <w:t xml:space="preserve">❌ Schlechte </w:t>
-      </w:r>
-      <w:proofErr w:type="spellStart"/>
+        <w:t>❌ Schlechte Acess</w:t>
+      </w:r>
       <w:r>
         <w:rPr>
           <w:rFonts w:ascii="Segoe UI Emoji" w:hAnsi="Segoe UI Emoji" w:cs="Segoe UI Emoji"/>
           <w:sz w:val="24"/>
           <w:szCs w:val="24"/>
         </w:rPr>
-        <w:t>Acess</w:t>
+        <w:t>i</w:t>
       </w:r>
       <w:r>
         <w:rPr>
@@ -3132,7 +3035,7 @@
           <w:sz w:val="24"/>
           <w:szCs w:val="24"/>
         </w:rPr>
-        <w:t>i</w:t>
+        <w:t xml:space="preserve">bility (Zu </w:t>
       </w:r>
       <w:r>
         <w:rPr>
@@ -3140,24 +3043,35 @@
           <w:sz w:val="24"/>
           <w:szCs w:val="24"/>
         </w:rPr>
-        <w:t>bility</w:t>
-      </w:r>
-      <w:proofErr w:type="spellEnd"/>
-      <w:r>
+        <w:t>wenig Kontraste)</w:t>
+      </w:r>
+    </w:p>
+    <w:p>
+      <w:pPr>
+        <w:spacing w:before="0"/>
         <w:rPr>
           <w:rFonts w:ascii="Segoe UI Emoji" w:hAnsi="Segoe UI Emoji" w:cs="Segoe UI Emoji"/>
           <w:sz w:val="24"/>
           <w:szCs w:val="24"/>
         </w:rPr>
-        <w:t xml:space="preserve"> (Zu </w:t>
-      </w:r>
-      <w:r>
+      </w:pPr>
+    </w:p>
+    <w:p>
+      <w:pPr>
+        <w:spacing w:before="0"/>
         <w:rPr>
           <w:rFonts w:ascii="Segoe UI Emoji" w:hAnsi="Segoe UI Emoji" w:cs="Segoe UI Emoji"/>
           <w:sz w:val="24"/>
           <w:szCs w:val="24"/>
         </w:rPr>
-        <w:t>wenig Kontraste)</w:t>
+      </w:pPr>
+      <w:r>
+        <w:rPr>
+          <w:rFonts w:ascii="Segoe UI Emoji" w:hAnsi="Segoe UI Emoji" w:cs="Segoe UI Emoji"/>
+          <w:sz w:val="24"/>
+          <w:szCs w:val="24"/>
+        </w:rPr>
+        <w:t>❌ Schlechte Security (da es einen http verwendet)</w:t>
       </w:r>
     </w:p>
     <w:p>
@@ -3185,7 +3099,7 @@
           <w:sz w:val="24"/>
           <w:szCs w:val="24"/>
         </w:rPr>
-        <w:t>❌ Schlechte Security (da es einen http verwendet)</w:t>
+        <w:t>❌ Schlechte Useability (Buttons nicht wie üblich platziert bezg. Random)</w:t>
       </w:r>
     </w:p>
     <w:p>
@@ -3207,75 +3121,11 @@
           <w:szCs w:val="24"/>
         </w:rPr>
       </w:pPr>
-      <w:r>
-        <w:rPr>
-          <w:rFonts w:ascii="Segoe UI Emoji" w:hAnsi="Segoe UI Emoji" w:cs="Segoe UI Emoji"/>
-          <w:sz w:val="24"/>
-          <w:szCs w:val="24"/>
-        </w:rPr>
-        <w:t xml:space="preserve">❌ Schlechte </w:t>
-      </w:r>
-      <w:proofErr w:type="spellStart"/>
-      <w:r>
-        <w:rPr>
-          <w:rFonts w:ascii="Segoe UI Emoji" w:hAnsi="Segoe UI Emoji" w:cs="Segoe UI Emoji"/>
-          <w:sz w:val="24"/>
-          <w:szCs w:val="24"/>
-        </w:rPr>
-        <w:t>Useability</w:t>
-      </w:r>
-      <w:proofErr w:type="spellEnd"/>
-      <w:r>
-        <w:rPr>
-          <w:rFonts w:ascii="Segoe UI Emoji" w:hAnsi="Segoe UI Emoji" w:cs="Segoe UI Emoji"/>
-          <w:sz w:val="24"/>
-          <w:szCs w:val="24"/>
-        </w:rPr>
-        <w:t xml:space="preserve"> (Buttons nicht wie üblich platziert </w:t>
-      </w:r>
-      <w:proofErr w:type="spellStart"/>
-      <w:r>
-        <w:rPr>
-          <w:rFonts w:ascii="Segoe UI Emoji" w:hAnsi="Segoe UI Emoji" w:cs="Segoe UI Emoji"/>
-          <w:sz w:val="24"/>
-          <w:szCs w:val="24"/>
-        </w:rPr>
-        <w:t>bezg</w:t>
-      </w:r>
-      <w:proofErr w:type="spellEnd"/>
-      <w:r>
-        <w:rPr>
-          <w:rFonts w:ascii="Segoe UI Emoji" w:hAnsi="Segoe UI Emoji" w:cs="Segoe UI Emoji"/>
-          <w:sz w:val="24"/>
-          <w:szCs w:val="24"/>
-        </w:rPr>
-        <w:t>. Random)</w:t>
-      </w:r>
     </w:p>
     <w:p>
       <w:pPr>
         <w:spacing w:before="0"/>
         <w:rPr>
-          <w:rFonts w:ascii="Segoe UI Emoji" w:hAnsi="Segoe UI Emoji" w:cs="Segoe UI Emoji"/>
-          <w:sz w:val="24"/>
-          <w:szCs w:val="24"/>
-        </w:rPr>
-      </w:pPr>
-    </w:p>
-    <w:p>
-      <w:pPr>
-        <w:spacing w:before="0"/>
-        <w:rPr>
-          <w:rFonts w:ascii="Segoe UI Emoji" w:hAnsi="Segoe UI Emoji" w:cs="Segoe UI Emoji"/>
-          <w:sz w:val="24"/>
-          <w:szCs w:val="24"/>
-        </w:rPr>
-      </w:pPr>
-    </w:p>
-    <w:p>
-      <w:pPr>
-        <w:spacing w:before="0"/>
-        <w:rPr>
           <w:color w:val="E97132" w:themeColor="accent2"/>
           <w:sz w:val="24"/>
           <w:szCs w:val="24"/>
@@ -3286,7 +3136,7 @@
           <w:noProof/>
         </w:rPr>
         <w:drawing>
-          <wp:anchor distT="0" distB="0" distL="114300" distR="114300" simplePos="0" relativeHeight="251668480" behindDoc="0" locked="0" layoutInCell="1" allowOverlap="1" wp14:anchorId="6DE8ACCE" wp14:editId="36929052">
+          <wp:anchor distT="0" distB="0" distL="114300" distR="114300" simplePos="0" relativeHeight="251668480" behindDoc="0" locked="0" layoutInCell="1" allowOverlap="1" wp14:anchorId="6DE8ACCE" wp14:editId="41749233">
             <wp:simplePos x="0" y="0"/>
             <wp:positionH relativeFrom="margin">
               <wp:posOffset>1072276</wp:posOffset>
@@ -3478,39 +3328,49 @@
           <w:sz w:val="24"/>
           <w:szCs w:val="24"/>
         </w:rPr>
-        <w:t xml:space="preserve">✅Gute </w:t>
-      </w:r>
-      <w:proofErr w:type="spellStart"/>
+        <w:t>✅Gute Accessibility (Knalliges Grün auf schwarz)</w:t>
+      </w:r>
       <w:r>
         <w:rPr>
           <w:rFonts w:ascii="Segoe UI Emoji" w:hAnsi="Segoe UI Emoji" w:cs="Segoe UI Emoji"/>
           <w:sz w:val="24"/>
           <w:szCs w:val="24"/>
         </w:rPr>
-        <w:t>Accessibility</w:t>
-      </w:r>
-      <w:proofErr w:type="spellEnd"/>
-      <w:r>
+        <w:tab/>
+      </w:r>
+      <w:r>
+        <w:rPr>
+          <w:noProof/>
+        </w:rPr>
+        <w:t xml:space="preserve"> </w:t>
+      </w:r>
+    </w:p>
+    <w:p>
+      <w:pPr>
+        <w:spacing w:before="0"/>
         <w:rPr>
           <w:rFonts w:ascii="Segoe UI Emoji" w:hAnsi="Segoe UI Emoji" w:cs="Segoe UI Emoji"/>
           <w:sz w:val="24"/>
           <w:szCs w:val="24"/>
         </w:rPr>
-        <w:t xml:space="preserve"> (Knalliges Grün auf schwarz)</w:t>
-      </w:r>
-      <w:r>
+      </w:pPr>
+    </w:p>
+    <w:p>
+      <w:pPr>
+        <w:spacing w:before="0"/>
         <w:rPr>
           <w:rFonts w:ascii="Segoe UI Emoji" w:hAnsi="Segoe UI Emoji" w:cs="Segoe UI Emoji"/>
           <w:sz w:val="24"/>
           <w:szCs w:val="24"/>
         </w:rPr>
-        <w:tab/>
-      </w:r>
-      <w:r>
-        <w:rPr>
-          <w:noProof/>
-        </w:rPr>
-        <w:t xml:space="preserve"> </w:t>
+      </w:pPr>
+      <w:r>
+        <w:rPr>
+          <w:rFonts w:ascii="Segoe UI Emoji" w:hAnsi="Segoe UI Emoji" w:cs="Segoe UI Emoji"/>
+          <w:sz w:val="24"/>
+          <w:szCs w:val="24"/>
+        </w:rPr>
+        <w:t>✅ Verschlüsselte Seite (https)</w:t>
       </w:r>
     </w:p>
     <w:p>
@@ -3532,83 +3392,37 @@
           <w:szCs w:val="24"/>
         </w:rPr>
       </w:pPr>
-      <w:r>
+    </w:p>
+    <w:p>
+      <w:pPr>
+        <w:spacing w:before="0"/>
         <w:rPr>
           <w:rFonts w:ascii="Segoe UI Emoji" w:hAnsi="Segoe UI Emoji" w:cs="Segoe UI Emoji"/>
-          <w:sz w:val="24"/>
-          <w:szCs w:val="24"/>
-        </w:rPr>
-        <w:t>✅ Verschlüsselte Seite (https)</w:t>
-      </w:r>
+        </w:rPr>
+      </w:pPr>
     </w:p>
     <w:p>
       <w:pPr>
         <w:spacing w:before="0"/>
         <w:rPr>
           <w:rFonts w:ascii="Segoe UI Emoji" w:hAnsi="Segoe UI Emoji" w:cs="Segoe UI Emoji"/>
-          <w:sz w:val="24"/>
-          <w:szCs w:val="24"/>
-        </w:rPr>
-      </w:pPr>
-    </w:p>
-    <w:p>
-      <w:pPr>
-        <w:spacing w:before="0"/>
+        </w:rPr>
+      </w:pPr>
+      <w:r>
         <w:rPr>
           <w:rFonts w:ascii="Segoe UI Emoji" w:hAnsi="Segoe UI Emoji" w:cs="Segoe UI Emoji"/>
           <w:sz w:val="24"/>
           <w:szCs w:val="24"/>
         </w:rPr>
-      </w:pPr>
-    </w:p>
-    <w:p>
-      <w:pPr>
-        <w:spacing w:before="0"/>
+        <w:t>❌</w:t>
+      </w:r>
+      <w:r>
         <w:rPr>
           <w:rFonts w:ascii="Segoe UI Emoji" w:hAnsi="Segoe UI Emoji" w:cs="Segoe UI Emoji"/>
-        </w:rPr>
-      </w:pPr>
-    </w:p>
-    <w:p>
-      <w:pPr>
-        <w:spacing w:before="0"/>
-        <w:rPr>
-          <w:rFonts w:ascii="Segoe UI Emoji" w:hAnsi="Segoe UI Emoji" w:cs="Segoe UI Emoji"/>
-        </w:rPr>
-      </w:pPr>
-      <w:r>
-        <w:rPr>
-          <w:rFonts w:ascii="Segoe UI Emoji" w:hAnsi="Segoe UI Emoji" w:cs="Segoe UI Emoji"/>
-          <w:sz w:val="24"/>
-          <w:szCs w:val="24"/>
-        </w:rPr>
-        <w:t>❌</w:t>
-      </w:r>
-      <w:r>
-        <w:rPr>
-          <w:rFonts w:ascii="Segoe UI Emoji" w:hAnsi="Segoe UI Emoji" w:cs="Segoe UI Emoji"/>
-          <w:sz w:val="24"/>
-          <w:szCs w:val="24"/>
-        </w:rPr>
-        <w:t xml:space="preserve"> schlechte </w:t>
-      </w:r>
-      <w:proofErr w:type="spellStart"/>
-      <w:r>
-        <w:rPr>
-          <w:rFonts w:ascii="Segoe UI Emoji" w:hAnsi="Segoe UI Emoji" w:cs="Segoe UI Emoji"/>
-          <w:sz w:val="24"/>
-          <w:szCs w:val="24"/>
-        </w:rPr>
-        <w:t>Accesability</w:t>
-      </w:r>
-      <w:proofErr w:type="spellEnd"/>
-      <w:r>
-        <w:rPr>
-          <w:rFonts w:ascii="Segoe UI Emoji" w:hAnsi="Segoe UI Emoji" w:cs="Segoe UI Emoji"/>
-          <w:sz w:val="24"/>
-          <w:szCs w:val="24"/>
-        </w:rPr>
-        <w:t xml:space="preserve"> (Text weiss auf hell grün)</w:t>
+          <w:sz w:val="24"/>
+          <w:szCs w:val="24"/>
+        </w:rPr>
+        <w:t xml:space="preserve"> schlechte Accesability (Text weiss auf hell grün)</w:t>
       </w:r>
     </w:p>
     <w:p>
@@ -3882,23 +3696,7 @@
           <w:sz w:val="24"/>
           <w:szCs w:val="24"/>
         </w:rPr>
-        <w:t xml:space="preserve"> Team Green setzte sich im Vergleich mit einer Differenz von 0.5 gegen Team </w:t>
-      </w:r>
-      <w:proofErr w:type="spellStart"/>
-      <w:r>
-        <w:rPr>
-          <w:sz w:val="24"/>
-          <w:szCs w:val="24"/>
-        </w:rPr>
-        <w:t>red</w:t>
-      </w:r>
-      <w:proofErr w:type="spellEnd"/>
-      <w:r>
-        <w:rPr>
-          <w:sz w:val="24"/>
-          <w:szCs w:val="24"/>
-        </w:rPr>
-        <w:t xml:space="preserve"> von Florian durch.</w:t>
+        <w:t xml:space="preserve"> Team Green setzte sich im Vergleich mit einer Differenz von 0.5 gegen Team red von Florian durch.</w:t>
       </w:r>
     </w:p>
     <w:p>
@@ -4397,15 +4195,7 @@
               <w:t>Ich konnte sehr gut und konzentriert arbeiten. Wir erarbeiteten Thema nach Thema des IPERKA-Prinzips (bis zu 4. Realisieren).</w:t>
             </w:r>
             <w:r>
-              <w:t xml:space="preserve"> Wir </w:t>
-            </w:r>
-            <w:proofErr w:type="spellStart"/>
-            <w:r>
-              <w:t>kammen</w:t>
-            </w:r>
-            <w:proofErr w:type="spellEnd"/>
-            <w:r>
-              <w:t xml:space="preserve"> rasch vorwärts und auch wenn es mal andere Meinung gab, fanden wir immer eine Lösung, welche für beide Parteien ansprechend war.</w:t>
+              <w:t xml:space="preserve"> Wir kammen rasch vorwärts und auch wenn es mal andere Meinung gab, fanden wir immer eine Lösung, welche für beide Parteien ansprechend war.</w:t>
             </w:r>
           </w:p>
           <w:p>
@@ -4422,26 +4212,10 @@
               <w:t xml:space="preserve">❌ </w:t>
             </w:r>
             <w:r>
-              <w:t xml:space="preserve">Das erste Problem entstand, als ich merkte, dass ich das Mindmap beim Schritt Informieren vergass und wir das noch nachträglich machen mussten. Später am Nachmittag, begann ich mit der groben HTML-Webseite und setzte die Startseite unseres Wireframes um. Als wir aber den Code mit </w:t>
-            </w:r>
-            <w:proofErr w:type="spellStart"/>
-            <w:r>
-              <w:t>Github</w:t>
-            </w:r>
-            <w:proofErr w:type="spellEnd"/>
-            <w:r>
-              <w:t xml:space="preserve"> auf Florians Laptop importierten, merkten wir schnell, dass das Layout nicht stimmig war. Der Grund war, dass er eine andere Pixel-Auflösung auf seinem Laptop hat</w:t>
-            </w:r>
-            <w:r>
-              <w:t>. Mit dem Input und der Hilfe von Herr Gehrig, machten wir das Layout für Alle Desktop-</w:t>
-            </w:r>
-            <w:proofErr w:type="spellStart"/>
-            <w:r>
-              <w:t>devices</w:t>
-            </w:r>
-            <w:proofErr w:type="spellEnd"/>
-            <w:r>
-              <w:t xml:space="preserve"> stimmig.</w:t>
+              <w:t>Das erste Problem entstand, als ich merkte, dass ich das Mindmap beim Schritt Informieren vergass und wir das noch nachträglich machen mussten. Später am Nachmittag, begann ich mit der groben HTML-Webseite und setzte die Startseite unseres Wireframes um. Als wir aber den Code mit Github auf Florians Laptop importierten, merkten wir schnell, dass das Layout nicht stimmig war. Der Grund war, dass er eine andere Pixel-Auflösung auf seinem Laptop hat</w:t>
+            </w:r>
+            <w:r>
+              <w:t>. Mit dem Input und der Hilfe von Herr Gehrig, machten wir das Layout für Alle Desktop-devices stimmig.</w:t>
             </w:r>
           </w:p>
         </w:tc>
@@ -4469,31 +4243,7 @@
               <w:cnfStyle w:val="000000000000" w:firstRow="0" w:lastRow="0" w:firstColumn="0" w:lastColumn="0" w:oddVBand="0" w:evenVBand="0" w:oddHBand="0" w:evenHBand="0" w:firstRowFirstColumn="0" w:firstRowLastColumn="0" w:lastRowFirstColumn="0" w:lastRowLastColumn="0"/>
             </w:pPr>
             <w:r>
-              <w:t xml:space="preserve">Der </w:t>
-            </w:r>
-            <w:proofErr w:type="spellStart"/>
-            <w:r>
-              <w:t>Footer</w:t>
-            </w:r>
-            <w:proofErr w:type="spellEnd"/>
-            <w:r>
-              <w:t xml:space="preserve"> mit der Copyright-Info wurde bis jetzt als einziger abgeschlossen, andere Punkte wie die About </w:t>
-            </w:r>
-            <w:proofErr w:type="spellStart"/>
-            <w:r>
-              <w:t>us</w:t>
-            </w:r>
-            <w:proofErr w:type="spellEnd"/>
-            <w:r>
-              <w:t xml:space="preserve"> Page ist noch in der Bearbeitung und wird nach der </w:t>
-            </w:r>
-            <w:proofErr w:type="spellStart"/>
-            <w:r>
-              <w:t>vollständigten</w:t>
-            </w:r>
-            <w:proofErr w:type="spellEnd"/>
-            <w:r>
-              <w:t xml:space="preserve"> Home-Page abgeschlossen. </w:t>
+              <w:t xml:space="preserve">Der Footer mit der Copyright-Info wurde bis jetzt als einziger abgeschlossen, andere Punkte wie die About us Page ist noch in der Bearbeitung und wird nach der vollständigten Home-Page abgeschlossen. </w:t>
             </w:r>
           </w:p>
           <w:p>
@@ -4629,34 +4379,10 @@
               <w:cnfStyle w:val="000000100000" w:firstRow="0" w:lastRow="0" w:firstColumn="0" w:lastColumn="0" w:oddVBand="0" w:evenVBand="0" w:oddHBand="1" w:evenHBand="0" w:firstRowFirstColumn="0" w:firstRowLastColumn="0" w:lastRowFirstColumn="0" w:lastRowLastColumn="0"/>
             </w:pPr>
             <w:r>
-              <w:t xml:space="preserve">Die anderen IPERKA-Schritte mit der Dokumentation umsetzten (weiter ab 4. Realisieren). Im HTML die übersichtliche Home-Page umsetzten, sodass neuer Platz für die anderen </w:t>
-            </w:r>
-            <w:proofErr w:type="spellStart"/>
-            <w:r>
-              <w:t>Kanbanpunkte</w:t>
-            </w:r>
-            <w:proofErr w:type="spellEnd"/>
-            <w:r>
-              <w:t xml:space="preserve"> </w:t>
-            </w:r>
-            <w:r>
-              <w:t xml:space="preserve">bei </w:t>
-            </w:r>
-            <w:proofErr w:type="spellStart"/>
-            <w:r>
-              <w:t>ready</w:t>
-            </w:r>
-            <w:proofErr w:type="spellEnd"/>
-            <w:r>
-              <w:t xml:space="preserve"> und in </w:t>
-            </w:r>
-            <w:proofErr w:type="spellStart"/>
-            <w:r>
-              <w:t>progress</w:t>
-            </w:r>
-            <w:proofErr w:type="spellEnd"/>
-            <w:r>
-              <w:t xml:space="preserve"> </w:t>
+              <w:t xml:space="preserve">Die anderen IPERKA-Schritte mit der Dokumentation umsetzten (weiter ab 4. Realisieren). Im HTML die übersichtliche Home-Page umsetzten, sodass neuer Platz für die anderen Kanbanpunkte </w:t>
+            </w:r>
+            <w:r>
+              <w:t xml:space="preserve">bei ready und in progress </w:t>
             </w:r>
             <w:r>
               <w:t>entsteht.</w:t>
@@ -5054,15 +4780,7 @@
               <w:t>.</w:t>
             </w:r>
             <w:r>
-              <w:t xml:space="preserve"> Noel und ich machten am Nachmittag ab, um an der Games Seite zu arbeiten. Wir änderten noch die Schrift Font zu einer schöneren und konnten die Games </w:t>
-            </w:r>
-            <w:proofErr w:type="spellStart"/>
-            <w:r>
-              <w:t>seite</w:t>
-            </w:r>
-            <w:proofErr w:type="spellEnd"/>
-            <w:r>
-              <w:t xml:space="preserve"> fertigstellen. Sodass man unser Game Downloaden kann. Auch wenn das sehr gut lief, hatte ich ein wenig mühe mit dem Download Link, da dieser anfangs nicht gehen wollte. Doch dieses Problem war schnell behoben.</w:t>
+              <w:t xml:space="preserve"> Noel und ich machten am Nachmittag ab, um an der Games Seite zu arbeiten. Wir änderten noch die Schrift Font zu einer schöneren und konnten die Games seite fertigstellen. Sodass man unser Game Downloaden kann. Auch wenn das sehr gut lief, hatte ich ein wenig mühe mit dem Download Link, da dieser anfangs nicht gehen wollte. Doch dieses Problem war schnell behoben.</w:t>
             </w:r>
             <w:r>
               <w:t xml:space="preserve"> Danach erstellten wir noch eine eigene Email für unser game Studio, damit man uns darauf Feedbacks senden kann.</w:t>
@@ -5085,21 +4803,7 @@
               <w:rPr>
                 <w:rFonts w:ascii="Segoe UI Emoji" w:hAnsi="Segoe UI Emoji" w:cs="Segoe UI Emoji"/>
               </w:rPr>
-              <w:t xml:space="preserve">Jedoch lief das Programmieren der Homepage nicht so gut wie wir dachten. Ich hatte grosse mühe das Design umzusetzen und musste der Copilot und auch </w:t>
-            </w:r>
-            <w:proofErr w:type="spellStart"/>
-            <w:r>
-              <w:rPr>
-                <w:rFonts w:ascii="Segoe UI Emoji" w:hAnsi="Segoe UI Emoji" w:cs="Segoe UI Emoji"/>
-              </w:rPr>
-              <w:t>chatgpt</w:t>
-            </w:r>
-            <w:proofErr w:type="spellEnd"/>
-            <w:r>
-              <w:rPr>
-                <w:rFonts w:ascii="Segoe UI Emoji" w:hAnsi="Segoe UI Emoji" w:cs="Segoe UI Emoji"/>
-              </w:rPr>
-              <w:t xml:space="preserve"> um Hilfe fragen. Und als ich dann die Ansicht für Farbenblinde erstellen wollte, konnte ich eine grüne Linie einfach nicht entfernen, egal was ich machte, sie blieb dort. Zum glück konnte mir dann im Anschluss Herr Gehrig helfen diese zu entfernen. Somit konnte ich nach 4 Lektionen die Homepage fertig stellen, was uns beide sehr erleichterte und erfreute.</w:t>
+              <w:t>Jedoch lief das Programmieren der Homepage nicht so gut wie wir dachten. Ich hatte grosse mühe das Design umzusetzen und musste der Copilot und auch chatgpt um Hilfe fragen. Und als ich dann die Ansicht für Farbenblinde erstellen wollte, konnte ich eine grüne Linie einfach nicht entfernen, egal was ich machte, sie blieb dort. Zum glück konnte mir dann im Anschluss Herr Gehrig helfen diese zu entfernen. Somit konnte ich nach 4 Lektionen die Homepage fertig stellen, was uns beide sehr erleichterte und erfreute.</w:t>
             </w:r>
           </w:p>
         </w:tc>
@@ -5290,15 +4994,7 @@
               <w:t>Ich konnte sehr gut und konzentriert arbeiten. Wir erarbeiteten Thema nach Thema des IPERKA-Prinzips (bis zu 4. Realisieren).</w:t>
             </w:r>
             <w:r>
-              <w:t xml:space="preserve"> Wir </w:t>
-            </w:r>
-            <w:proofErr w:type="spellStart"/>
-            <w:r>
-              <w:t>kammen</w:t>
-            </w:r>
-            <w:proofErr w:type="spellEnd"/>
-            <w:r>
-              <w:t xml:space="preserve"> rasch vorwärts und auch wenn es mal andere Meinung gab, fanden wir immer eine Lösung, welche für beide Parteien ansprechend war.</w:t>
+              <w:t xml:space="preserve"> Wir kammen rasch vorwärts und auch wenn es mal andere Meinung gab, fanden wir immer eine Lösung, welche für beide Parteien ansprechend war.</w:t>
             </w:r>
           </w:p>
           <w:p>
@@ -5315,27 +5011,11 @@
               <w:t xml:space="preserve">❌ </w:t>
             </w:r>
             <w:r>
-              <w:t xml:space="preserve">Das erste Problem entstand, als ich merkte, dass ich das Mindmap beim Schritt Informieren vergass und wir das noch nachträglich machen mussten. Später am Nachmittag, begann ich mit der groben HTML-Webseite und setzte die Startseite unseres Wireframes um. Als wir aber den Code mit </w:t>
-            </w:r>
-            <w:proofErr w:type="spellStart"/>
-            <w:r>
-              <w:t>Github</w:t>
-            </w:r>
-            <w:proofErr w:type="spellEnd"/>
-            <w:r>
-              <w:t xml:space="preserve"> auf Florians Laptop importierten, merkten wir schnell, dass das Layout nicht stim</w:t>
+              <w:t>Das erste Problem entstand, als ich merkte, dass ich das Mindmap beim Schritt Informieren vergass und wir das noch nachträglich machen mussten. Später am Nachmittag, begann ich mit der groben HTML-Webseite und setzte die Startseite unseres Wireframes um. Als wir aber den Code mit Github auf Florians Laptop importierten, merkten wir schnell, dass das Layout nicht stim</w:t>
             </w:r>
             <w:r>
               <w:lastRenderedPageBreak/>
-              <w:t>mig war. Der Grund war, dass er eine andere Pixel-Auflösung auf seinem Laptop hat. Mit dem Input und der Hilfe von Herr Gehrig, machten wir das Layout für Alle Desktop-</w:t>
-            </w:r>
-            <w:proofErr w:type="spellStart"/>
-            <w:r>
-              <w:t>devices</w:t>
-            </w:r>
-            <w:proofErr w:type="spellEnd"/>
-            <w:r>
-              <w:t xml:space="preserve"> stimmig.</w:t>
+              <w:t>mig war. Der Grund war, dass er eine andere Pixel-Auflösung auf seinem Laptop hat. Mit dem Input und der Hilfe von Herr Gehrig, machten wir das Layout für Alle Desktop-devices stimmig.</w:t>
             </w:r>
           </w:p>
         </w:tc>
@@ -5364,31 +5044,7 @@
               <w:cnfStyle w:val="000000000000" w:firstRow="0" w:lastRow="0" w:firstColumn="0" w:lastColumn="0" w:oddVBand="0" w:evenVBand="0" w:oddHBand="0" w:evenHBand="0" w:firstRowFirstColumn="0" w:firstRowLastColumn="0" w:lastRowFirstColumn="0" w:lastRowLastColumn="0"/>
             </w:pPr>
             <w:r>
-              <w:t xml:space="preserve">Der </w:t>
-            </w:r>
-            <w:proofErr w:type="spellStart"/>
-            <w:r>
-              <w:t>Footer</w:t>
-            </w:r>
-            <w:proofErr w:type="spellEnd"/>
-            <w:r>
-              <w:t xml:space="preserve"> mit der Copyright-Info wurde bis jetzt als einziger abgeschlossen, andere Punkte wie die About </w:t>
-            </w:r>
-            <w:proofErr w:type="spellStart"/>
-            <w:r>
-              <w:t>us</w:t>
-            </w:r>
-            <w:proofErr w:type="spellEnd"/>
-            <w:r>
-              <w:t xml:space="preserve"> Page ist noch in der Bearbeitung und wird nach der </w:t>
-            </w:r>
-            <w:proofErr w:type="spellStart"/>
-            <w:r>
-              <w:t>vollständigten</w:t>
-            </w:r>
-            <w:proofErr w:type="spellEnd"/>
-            <w:r>
-              <w:t xml:space="preserve"> Home-Page abgeschlossen. </w:t>
+              <w:t xml:space="preserve">Der Footer mit der Copyright-Info wurde bis jetzt als einziger abgeschlossen, andere Punkte wie die About us Page ist noch in der Bearbeitung und wird nach der vollständigten Home-Page abgeschlossen. </w:t>
             </w:r>
           </w:p>
           <w:p>
@@ -5524,34 +5180,10 @@
               <w:cnfStyle w:val="000000100000" w:firstRow="0" w:lastRow="0" w:firstColumn="0" w:lastColumn="0" w:oddVBand="0" w:evenVBand="0" w:oddHBand="1" w:evenHBand="0" w:firstRowFirstColumn="0" w:firstRowLastColumn="0" w:lastRowFirstColumn="0" w:lastRowLastColumn="0"/>
             </w:pPr>
             <w:r>
-              <w:t xml:space="preserve">Die anderen IPERKA-Schritte mit der Dokumentation umsetzten (weiter ab 4. Realisieren). Im HTML die übersichtliche Home-Page umsetzten, sodass neuer Platz für die anderen </w:t>
-            </w:r>
-            <w:proofErr w:type="spellStart"/>
-            <w:r>
-              <w:t>Kanbanpunkte</w:t>
-            </w:r>
-            <w:proofErr w:type="spellEnd"/>
-            <w:r>
-              <w:t xml:space="preserve"> </w:t>
-            </w:r>
-            <w:r>
-              <w:t xml:space="preserve">bei </w:t>
-            </w:r>
-            <w:proofErr w:type="spellStart"/>
-            <w:r>
-              <w:t>ready</w:t>
-            </w:r>
-            <w:proofErr w:type="spellEnd"/>
-            <w:r>
-              <w:t xml:space="preserve"> und in </w:t>
-            </w:r>
-            <w:proofErr w:type="spellStart"/>
-            <w:r>
-              <w:t>progress</w:t>
-            </w:r>
-            <w:proofErr w:type="spellEnd"/>
-            <w:r>
-              <w:t xml:space="preserve"> </w:t>
+              <w:t xml:space="preserve">Die anderen IPERKA-Schritte mit der Dokumentation umsetzten (weiter ab 4. Realisieren). Im HTML die übersichtliche Home-Page umsetzten, sodass neuer Platz für die anderen Kanbanpunkte </w:t>
+            </w:r>
+            <w:r>
+              <w:t xml:space="preserve">bei ready und in progress </w:t>
             </w:r>
             <w:r>
               <w:t>entsteht.</w:t>
@@ -5571,11 +5203,257 @@
       </w:pPr>
     </w:p>
     <w:p>
+      <w:r>
+        <w:rPr>
+          <w:b/>
+          <w:sz w:val="28"/>
+        </w:rPr>
+        <w:t>1</w:t>
+      </w:r>
+      <w:r>
+        <w:rPr>
+          <w:b/>
+          <w:sz w:val="28"/>
+        </w:rPr>
+        <w:t>4</w:t>
+      </w:r>
+      <w:r>
+        <w:rPr>
+          <w:b/>
+          <w:sz w:val="28"/>
+        </w:rPr>
+        <w:t>.6.25</w:t>
+      </w:r>
+    </w:p>
+    <w:tbl>
+      <w:tblPr>
+        <w:tblStyle w:val="EinfacheTabelle5"/>
+        <w:tblW w:w="0" w:type="auto"/>
+        <w:tblLook w:val="04A0" w:firstRow="1" w:lastRow="0" w:firstColumn="1" w:lastColumn="0" w:noHBand="0" w:noVBand="1"/>
+      </w:tblPr>
+      <w:tblGrid>
+        <w:gridCol w:w="2347"/>
+        <w:gridCol w:w="205"/>
+        <w:gridCol w:w="6808"/>
+        <w:gridCol w:w="377"/>
+      </w:tblGrid>
+      <w:tr>
+        <w:trPr>
+          <w:gridAfter w:val="1"/>
+          <w:cnfStyle w:val="100000000000" w:firstRow="1" w:lastRow="0" w:firstColumn="0" w:lastColumn="0" w:oddVBand="0" w:evenVBand="0" w:oddHBand="0" w:evenHBand="0" w:firstRowFirstColumn="0" w:firstRowLastColumn="0" w:lastRowFirstColumn="0" w:lastRowLastColumn="0"/>
+          <w:wAfter w:w="377" w:type="dxa"/>
+        </w:trPr>
+        <w:tc>
+          <w:tcPr>
+            <w:cnfStyle w:val="001000000100" w:firstRow="0" w:lastRow="0" w:firstColumn="1" w:lastColumn="0" w:oddVBand="0" w:evenVBand="0" w:oddHBand="0" w:evenHBand="0" w:firstRowFirstColumn="1" w:firstRowLastColumn="0" w:lastRowFirstColumn="0" w:lastRowLastColumn="0"/>
+            <w:tcW w:w="2347" w:type="dxa"/>
+          </w:tcPr>
+          <w:p>
+            <w:r>
+              <w:t>Name</w:t>
+            </w:r>
+          </w:p>
+        </w:tc>
+        <w:tc>
+          <w:tcPr>
+            <w:tcW w:w="7013" w:type="dxa"/>
+            <w:gridSpan w:val="2"/>
+          </w:tcPr>
+          <w:p>
+            <w:pPr>
+              <w:cnfStyle w:val="100000000000" w:firstRow="1" w:lastRow="0" w:firstColumn="0" w:lastColumn="0" w:oddVBand="0" w:evenVBand="0" w:oddHBand="0" w:evenHBand="0" w:firstRowFirstColumn="0" w:firstRowLastColumn="0" w:lastRowFirstColumn="0" w:lastRowLastColumn="0"/>
+            </w:pPr>
+          </w:p>
+        </w:tc>
+      </w:tr>
+      <w:tr>
+        <w:trPr>
+          <w:cnfStyle w:val="000000100000" w:firstRow="0" w:lastRow="0" w:firstColumn="0" w:lastColumn="0" w:oddVBand="0" w:evenVBand="0" w:oddHBand="1" w:evenHBand="0" w:firstRowFirstColumn="0" w:firstRowLastColumn="0" w:lastRowFirstColumn="0" w:lastRowLastColumn="0"/>
+        </w:trPr>
+        <w:tc>
+          <w:tcPr>
+            <w:cnfStyle w:val="001000000000" w:firstRow="0" w:lastRow="0" w:firstColumn="1" w:lastColumn="0" w:oddVBand="0" w:evenVBand="0" w:oddHBand="0" w:evenHBand="0" w:firstRowFirstColumn="0" w:firstRowLastColumn="0" w:lastRowFirstColumn="0" w:lastRowLastColumn="0"/>
+            <w:tcW w:w="2552" w:type="dxa"/>
+            <w:gridSpan w:val="2"/>
+          </w:tcPr>
+          <w:p>
+            <w:pPr>
+              <w:jc w:val="center"/>
+            </w:pPr>
+            <w:r>
+              <w:t xml:space="preserve">               Florian</w:t>
+            </w:r>
+          </w:p>
+        </w:tc>
+        <w:tc>
+          <w:tcPr>
+            <w:tcW w:w="7185" w:type="dxa"/>
+            <w:gridSpan w:val="2"/>
+          </w:tcPr>
+          <w:p>
+            <w:pPr>
+              <w:cnfStyle w:val="000000100000" w:firstRow="0" w:lastRow="0" w:firstColumn="0" w:lastColumn="0" w:oddVBand="0" w:evenVBand="0" w:oddHBand="1" w:evenHBand="0" w:firstRowFirstColumn="0" w:firstRowLastColumn="0" w:lastRowFirstColumn="0" w:lastRowLastColumn="0"/>
+              <w:rPr>
+                <w:b/>
+                <w:bCs/>
+              </w:rPr>
+            </w:pPr>
+            <w:r>
+              <w:rPr>
+                <w:b/>
+                <w:bCs/>
+              </w:rPr>
+              <w:t>Beschreiben Sie Ihre Vorgehensweise während des Tages:</w:t>
+            </w:r>
+          </w:p>
+          <w:p>
+            <w:pPr>
+              <w:cnfStyle w:val="000000100000" w:firstRow="0" w:lastRow="0" w:firstColumn="0" w:lastColumn="0" w:oddVBand="0" w:evenVBand="0" w:oddHBand="1" w:evenHBand="0" w:firstRowFirstColumn="0" w:firstRowLastColumn="0" w:lastRowFirstColumn="0" w:lastRowLastColumn="0"/>
+            </w:pPr>
+            <w:r>
+              <w:rPr>
+                <w:rFonts w:ascii="Segoe UI Emoji" w:hAnsi="Segoe UI Emoji" w:cs="Segoe UI Emoji"/>
+              </w:rPr>
+              <w:t xml:space="preserve">✅ </w:t>
+            </w:r>
+            <w:r>
+              <w:rPr>
+                <w:rFonts w:ascii="Segoe UI Emoji" w:hAnsi="Segoe UI Emoji" w:cs="Segoe UI Emoji"/>
+              </w:rPr>
+              <w:t>An diesem Tag arbeitete ich vor allem an dem Programm. Ich machte die Seite Games fertig und es lief ziemlich gut. Ich kam anfangs sehr gut vorwärts und das Design ist nun ansprechend und gut gestaltet.</w:t>
+            </w:r>
+          </w:p>
+          <w:p>
+            <w:pPr>
+              <w:cnfStyle w:val="000000100000" w:firstRow="0" w:lastRow="0" w:firstColumn="0" w:lastColumn="0" w:oddVBand="0" w:evenVBand="0" w:oddHBand="1" w:evenHBand="0" w:firstRowFirstColumn="0" w:firstRowLastColumn="0" w:lastRowFirstColumn="0" w:lastRowLastColumn="0"/>
+              <w:rPr>
+                <w:color w:val="808080" w:themeColor="background1" w:themeShade="80"/>
+              </w:rPr>
+            </w:pPr>
+            <w:r>
+              <w:rPr>
+                <w:rFonts w:ascii="Segoe UI Emoji" w:hAnsi="Segoe UI Emoji" w:cs="Segoe UI Emoji"/>
+              </w:rPr>
+              <w:t>❌</w:t>
+            </w:r>
+            <w:r>
+              <w:rPr>
+                <w:rFonts w:ascii="Segoe UI Emoji" w:hAnsi="Segoe UI Emoji" w:cs="Segoe UI Emoji"/>
+              </w:rPr>
+              <w:t>Jedoch wollte ich dann bei Games eine weitere Seite einbauen, bei der man alle drei Möglichen Enden des Games anschauen kann. Darum nahm ich auf, wie ich das game durchspielte, und als ich dann die Videos Commited und pushen wollte, ging es nicht, da die Videos zu gross waren.</w:t>
+            </w:r>
+            <w:r>
+              <w:rPr>
+                <w:rFonts w:ascii="Segoe UI Emoji" w:hAnsi="Segoe UI Emoji" w:cs="Segoe UI Emoji"/>
+              </w:rPr>
+              <w:t xml:space="preserve"> </w:t>
+            </w:r>
+            <w:r>
+              <w:rPr>
+                <w:rFonts w:ascii="Segoe UI Emoji" w:hAnsi="Segoe UI Emoji" w:cs="Segoe UI Emoji"/>
+              </w:rPr>
+              <w:t xml:space="preserve"> Ich konnte es dann auch nicht mehr rückgängig machen und verzweifelte fast. Nach einer Stunde konnte ich es dann doch auf Sourcetree rückgängig machen, in dem ich den letzten speicherpunkt, wo es noch nicht comitted war, neu lud. Dann komprimierte ich die Videos und konnte sie erfolgreich einfügen.</w:t>
+            </w:r>
+          </w:p>
+        </w:tc>
+      </w:tr>
+      <w:tr>
+        <w:tc>
+          <w:tcPr>
+            <w:cnfStyle w:val="001000000000" w:firstRow="0" w:lastRow="0" w:firstColumn="1" w:lastColumn="0" w:oddVBand="0" w:evenVBand="0" w:oddHBand="0" w:evenHBand="0" w:firstRowFirstColumn="0" w:firstRowLastColumn="0" w:lastRowFirstColumn="0" w:lastRowLastColumn="0"/>
+            <w:tcW w:w="2552" w:type="dxa"/>
+            <w:gridSpan w:val="2"/>
+          </w:tcPr>
+          <w:p>
+            <w:r>
+              <w:t>Erledigte Aufgaben</w:t>
+            </w:r>
+          </w:p>
+        </w:tc>
+        <w:tc>
+          <w:tcPr>
+            <w:tcW w:w="7185" w:type="dxa"/>
+            <w:gridSpan w:val="2"/>
+          </w:tcPr>
+          <w:p>
+            <w:pPr>
+              <w:cnfStyle w:val="000000000000" w:firstRow="0" w:lastRow="0" w:firstColumn="0" w:lastColumn="0" w:oddVBand="0" w:evenVBand="0" w:oddHBand="0" w:evenHBand="0" w:firstRowFirstColumn="0" w:firstRowLastColumn="0" w:lastRowFirstColumn="0" w:lastRowLastColumn="0"/>
+            </w:pPr>
+            <w:r>
+              <w:t>Die Page Games wurde komplett fertig gemacht und ich habe an den anderen Pages gearbeitet und die Journale geschrieben.</w:t>
+            </w:r>
+          </w:p>
+          <w:p>
+            <w:pPr>
+              <w:cnfStyle w:val="000000000000" w:firstRow="0" w:lastRow="0" w:firstColumn="0" w:lastColumn="0" w:oddVBand="0" w:evenVBand="0" w:oddHBand="0" w:evenHBand="0" w:firstRowFirstColumn="0" w:firstRowLastColumn="0" w:lastRowFirstColumn="0" w:lastRowLastColumn="0"/>
+            </w:pPr>
+          </w:p>
+          <w:p>
+            <w:pPr>
+              <w:cnfStyle w:val="000000000000" w:firstRow="0" w:lastRow="0" w:firstColumn="0" w:lastColumn="0" w:oddVBand="0" w:evenVBand="0" w:oddHBand="0" w:evenHBand="0" w:firstRowFirstColumn="0" w:firstRowLastColumn="0" w:lastRowFirstColumn="0" w:lastRowLastColumn="0"/>
+            </w:pPr>
+          </w:p>
+          <w:p>
+            <w:pPr>
+              <w:cnfStyle w:val="000000000000" w:firstRow="0" w:lastRow="0" w:firstColumn="0" w:lastColumn="0" w:oddVBand="0" w:evenVBand="0" w:oddHBand="0" w:evenHBand="0" w:firstRowFirstColumn="0" w:firstRowLastColumn="0" w:lastRowFirstColumn="0" w:lastRowLastColumn="0"/>
+            </w:pPr>
+          </w:p>
+          <w:p>
+            <w:pPr>
+              <w:cnfStyle w:val="000000000000" w:firstRow="0" w:lastRow="0" w:firstColumn="0" w:lastColumn="0" w:oddVBand="0" w:evenVBand="0" w:oddHBand="0" w:evenHBand="0" w:firstRowFirstColumn="0" w:firstRowLastColumn="0" w:lastRowFirstColumn="0" w:lastRowLastColumn="0"/>
+            </w:pPr>
+          </w:p>
+          <w:p>
+            <w:pPr>
+              <w:cnfStyle w:val="000000000000" w:firstRow="0" w:lastRow="0" w:firstColumn="0" w:lastColumn="0" w:oddVBand="0" w:evenVBand="0" w:oddHBand="0" w:evenHBand="0" w:firstRowFirstColumn="0" w:firstRowLastColumn="0" w:lastRowFirstColumn="0" w:lastRowLastColumn="0"/>
+            </w:pPr>
+          </w:p>
+        </w:tc>
+      </w:tr>
+      <w:tr>
+        <w:trPr>
+          <w:cnfStyle w:val="000000100000" w:firstRow="0" w:lastRow="0" w:firstColumn="0" w:lastColumn="0" w:oddVBand="0" w:evenVBand="0" w:oddHBand="1" w:evenHBand="0" w:firstRowFirstColumn="0" w:firstRowLastColumn="0" w:lastRowFirstColumn="0" w:lastRowLastColumn="0"/>
+        </w:trPr>
+        <w:tc>
+          <w:tcPr>
+            <w:cnfStyle w:val="001000000000" w:firstRow="0" w:lastRow="0" w:firstColumn="1" w:lastColumn="0" w:oddVBand="0" w:evenVBand="0" w:oddHBand="0" w:evenHBand="0" w:firstRowFirstColumn="0" w:firstRowLastColumn="0" w:lastRowFirstColumn="0" w:lastRowLastColumn="0"/>
+            <w:tcW w:w="2552" w:type="dxa"/>
+            <w:gridSpan w:val="2"/>
+          </w:tcPr>
+          <w:p>
+            <w:r>
+              <w:t>Weiteres Vorgehen</w:t>
+            </w:r>
+          </w:p>
+        </w:tc>
+        <w:tc>
+          <w:tcPr>
+            <w:tcW w:w="7185" w:type="dxa"/>
+            <w:gridSpan w:val="2"/>
+          </w:tcPr>
+          <w:p>
+            <w:pPr>
+              <w:cnfStyle w:val="000000100000" w:firstRow="0" w:lastRow="0" w:firstColumn="0" w:lastColumn="0" w:oddVBand="0" w:evenVBand="0" w:oddHBand="1" w:evenHBand="0" w:firstRowFirstColumn="0" w:firstRowLastColumn="0" w:lastRowFirstColumn="0" w:lastRowLastColumn="0"/>
+            </w:pPr>
+            <w:r>
+              <w:t>Ich werde morgen die Seite Game Playthrough noch ausbauen und dann bei den infos einen Download guide aufnehmen.</w:t>
+            </w:r>
+          </w:p>
+        </w:tc>
+      </w:tr>
+    </w:tbl>
+    <w:p>
+      <w:pPr>
+        <w:spacing w:before="0"/>
+      </w:pPr>
+    </w:p>
+    <w:p>
       <w:pPr>
         <w:pStyle w:val="berschrift1"/>
       </w:pPr>
       <w:bookmarkStart w:id="17" w:name="_Toc200700697"/>
       <w:r>
+        <w:lastRenderedPageBreak/>
         <w:t>Eigenständigkeitserklärung</w:t>
       </w:r>
       <w:bookmarkEnd w:id="17"/>
@@ -8118,7 +7996,7 @@
   <w:style w:type="paragraph" w:default="1" w:styleId="Standard">
     <w:name w:val="Normal"/>
     <w:qFormat/>
-    <w:rsid w:val="00510554"/>
+    <w:rsid w:val="00923FBF"/>
     <w:pPr>
       <w:spacing w:before="120"/>
     </w:pPr>

</xml_diff>